<commit_message>
add the less strong models
</commit_message>
<xml_diff>
--- a/Deep Learning Assignment Report.docx
+++ b/Deep Learning Assignment Report.docx
@@ -424,6 +424,7 @@
       <w:r>
         <w:rPr>
           <w:rFonts w:ascii="Segoe UI Symbol" w:eastAsia="Times New Roman" w:hAnsi="Segoe UI Symbol" w:cs="Segoe UI Symbol"/>
+          <w:noProof/>
           <w:sz w:val="24"/>
           <w:szCs w:val="24"/>
           <w:lang w:eastAsia="el-GR"/>
@@ -583,13 +584,13 @@
           <w:lang w:val="en-US" w:eastAsia="el-GR"/>
         </w:rPr>
       </w:pPr>
-      <w:bookmarkStart w:id="0" w:name="_GoBack"/>
-      <w:r>
-        <w:rPr>
-          <w:rFonts w:ascii="Times New Roman" w:eastAsia="Times New Roman" w:hAnsi="Times New Roman" w:cs="Times New Roman"/>
-          <w:sz w:val="24"/>
-          <w:szCs w:val="24"/>
-          <w:lang w:val="en-US" w:eastAsia="el-GR"/>
+      <w:r>
+        <w:rPr>
+          <w:rFonts w:ascii="Times New Roman" w:eastAsia="Times New Roman" w:hAnsi="Times New Roman" w:cs="Times New Roman"/>
+          <w:noProof/>
+          <w:sz w:val="24"/>
+          <w:szCs w:val="24"/>
+          <w:lang w:eastAsia="el-GR"/>
         </w:rPr>
         <w:drawing>
           <wp:inline distT="0" distB="0" distL="0" distR="0" wp14:anchorId="75B751C4" wp14:editId="14C8C9C9">
@@ -627,7 +628,6 @@
           </wp:inline>
         </w:drawing>
       </w:r>
-      <w:bookmarkEnd w:id="0"/>
     </w:p>
     <w:p>
       <w:pPr>
@@ -1335,6 +1335,7 @@
       <w:r>
         <w:rPr>
           <w:rFonts w:ascii="Segoe UI Symbol" w:eastAsia="Times New Roman" w:hAnsi="Segoe UI Symbol" w:cs="Segoe UI Symbol"/>
+          <w:noProof/>
           <w:sz w:val="24"/>
           <w:szCs w:val="24"/>
           <w:lang w:eastAsia="el-GR"/>
@@ -1389,6 +1390,7 @@
       <w:r>
         <w:rPr>
           <w:rFonts w:eastAsia="Times New Roman" w:cs="Segoe UI Symbol"/>
+          <w:noProof/>
           <w:sz w:val="24"/>
           <w:szCs w:val="24"/>
           <w:lang w:eastAsia="el-GR"/>
@@ -1444,6 +1446,7 @@
       <w:r>
         <w:rPr>
           <w:rFonts w:eastAsia="Times New Roman" w:cs="Segoe UI Symbol"/>
+          <w:noProof/>
           <w:sz w:val="24"/>
           <w:szCs w:val="24"/>
           <w:lang w:eastAsia="el-GR"/>
@@ -1500,6 +1503,7 @@
       <w:r>
         <w:rPr>
           <w:rFonts w:eastAsia="Times New Roman" w:cs="Segoe UI Symbol"/>
+          <w:noProof/>
           <w:sz w:val="24"/>
           <w:szCs w:val="24"/>
           <w:lang w:eastAsia="el-GR"/>
@@ -1555,6 +1559,7 @@
       <w:r>
         <w:rPr>
           <w:rFonts w:eastAsia="Times New Roman" w:cs="Segoe UI Symbol"/>
+          <w:noProof/>
           <w:sz w:val="24"/>
           <w:szCs w:val="24"/>
           <w:lang w:eastAsia="el-GR"/>
@@ -1645,9 +1650,10 @@
       <w:r>
         <w:rPr>
           <w:rFonts w:ascii="Times New Roman" w:eastAsia="Times New Roman" w:hAnsi="Times New Roman" w:cs="Times New Roman"/>
-          <w:sz w:val="24"/>
-          <w:szCs w:val="24"/>
-          <w:lang w:val="en-US" w:eastAsia="el-GR"/>
+          <w:noProof/>
+          <w:sz w:val="24"/>
+          <w:szCs w:val="24"/>
+          <w:lang w:eastAsia="el-GR"/>
         </w:rPr>
         <w:drawing>
           <wp:inline distT="0" distB="0" distL="0" distR="0" wp14:anchorId="27E952D1" wp14:editId="0FDD7CA2">
@@ -1699,9 +1705,10 @@
       <w:r>
         <w:rPr>
           <w:rFonts w:ascii="Times New Roman" w:eastAsia="Times New Roman" w:hAnsi="Times New Roman" w:cs="Times New Roman"/>
-          <w:sz w:val="24"/>
-          <w:szCs w:val="24"/>
-          <w:lang w:val="en-US" w:eastAsia="el-GR"/>
+          <w:noProof/>
+          <w:sz w:val="24"/>
+          <w:szCs w:val="24"/>
+          <w:lang w:eastAsia="el-GR"/>
         </w:rPr>
         <w:lastRenderedPageBreak/>
         <w:drawing>
@@ -1754,9 +1761,10 @@
       <w:r>
         <w:rPr>
           <w:rFonts w:ascii="Times New Roman" w:eastAsia="Times New Roman" w:hAnsi="Times New Roman" w:cs="Times New Roman"/>
-          <w:sz w:val="24"/>
-          <w:szCs w:val="24"/>
-          <w:lang w:val="en-US" w:eastAsia="el-GR"/>
+          <w:noProof/>
+          <w:sz w:val="24"/>
+          <w:szCs w:val="24"/>
+          <w:lang w:eastAsia="el-GR"/>
         </w:rPr>
         <w:drawing>
           <wp:inline distT="0" distB="0" distL="0" distR="0" wp14:anchorId="3A50E65E" wp14:editId="07B429C9">
@@ -1808,9 +1816,10 @@
       <w:r>
         <w:rPr>
           <w:rFonts w:ascii="Times New Roman" w:eastAsia="Times New Roman" w:hAnsi="Times New Roman" w:cs="Times New Roman"/>
-          <w:sz w:val="24"/>
-          <w:szCs w:val="24"/>
-          <w:lang w:val="en-US" w:eastAsia="el-GR"/>
+          <w:noProof/>
+          <w:sz w:val="24"/>
+          <w:szCs w:val="24"/>
+          <w:lang w:eastAsia="el-GR"/>
         </w:rPr>
         <w:lastRenderedPageBreak/>
         <w:drawing>
@@ -1868,7 +1877,7 @@
           <w:lang w:eastAsia="el-GR"/>
         </w:rPr>
         <w:pict>
-          <v:rect id="_x0000_i1055" style="width:0;height:1.5pt" o:hralign="center" o:hrstd="t" o:hr="t" fillcolor="#a0a0a0" stroked="f"/>
+          <v:rect id="_x0000_i1025" style="width:0;height:1.5pt" o:hralign="center" o:hrstd="t" o:hr="t" fillcolor="#a0a0a0" stroked="f"/>
         </w:pict>
       </w:r>
     </w:p>
@@ -3151,7 +3160,7 @@
           <w:lang w:eastAsia="el-GR"/>
         </w:rPr>
         <w:pict>
-          <v:rect id="_x0000_i1056" style="width:0;height:1.5pt" o:hralign="center" o:hrstd="t" o:hr="t" fillcolor="#a0a0a0" stroked="f"/>
+          <v:rect id="_x0000_i1026" style="width:0;height:1.5pt" o:hralign="center" o:hrstd="t" o:hr="t" fillcolor="#a0a0a0" stroked="f"/>
         </w:pict>
       </w:r>
     </w:p>
@@ -3364,7 +3373,50 @@
           <w:szCs w:val="24"/>
           <w:lang w:val="en-US" w:eastAsia="el-GR"/>
         </w:rPr>
-        <w:t xml:space="preserve"> GitHub link: [insert your GitHub repo or Dropbox link here]</w:t>
+        <w:t xml:space="preserve"> GitHub link: [</w:t>
+      </w:r>
+      <w:hyperlink r:id="rId16" w:history="1">
+        <w:r>
+          <w:rPr>
+            <w:rStyle w:val="Hyperlink"/>
+            <w:rFonts w:ascii="Times New Roman" w:eastAsia="Times New Roman" w:hAnsi="Times New Roman" w:cs="Times New Roman"/>
+            <w:sz w:val="24"/>
+            <w:szCs w:val="24"/>
+            <w:lang w:val="en-US" w:eastAsia="el-GR"/>
+          </w:rPr>
+          <w:t>https://github.com/jasproudis/d</w:t>
+        </w:r>
+        <w:bookmarkStart w:id="0" w:name="_GoBack"/>
+        <w:bookmarkEnd w:id="0"/>
+        <w:r>
+          <w:rPr>
+            <w:rStyle w:val="Hyperlink"/>
+            <w:rFonts w:ascii="Times New Roman" w:eastAsia="Times New Roman" w:hAnsi="Times New Roman" w:cs="Times New Roman"/>
+            <w:sz w:val="24"/>
+            <w:szCs w:val="24"/>
+            <w:lang w:val="en-US" w:eastAsia="el-GR"/>
+          </w:rPr>
+          <w:t>e</w:t>
+        </w:r>
+        <w:r>
+          <w:rPr>
+            <w:rStyle w:val="Hyperlink"/>
+            <w:rFonts w:ascii="Times New Roman" w:eastAsia="Times New Roman" w:hAnsi="Times New Roman" w:cs="Times New Roman"/>
+            <w:sz w:val="24"/>
+            <w:szCs w:val="24"/>
+            <w:lang w:val="en-US" w:eastAsia="el-GR"/>
+          </w:rPr>
+          <w:t>ep-learning-assignment</w:t>
+        </w:r>
+      </w:hyperlink>
+      <w:r>
+        <w:rPr>
+          <w:rFonts w:ascii="Times New Roman" w:eastAsia="Times New Roman" w:hAnsi="Times New Roman" w:cs="Times New Roman"/>
+          <w:sz w:val="24"/>
+          <w:szCs w:val="24"/>
+          <w:lang w:val="en-US" w:eastAsia="el-GR"/>
+        </w:rPr>
+        <w:t>]</w:t>
       </w:r>
     </w:p>
     <w:p>
@@ -3385,7 +3437,7 @@
           <w:lang w:eastAsia="el-GR"/>
         </w:rPr>
         <w:pict>
-          <v:rect id="_x0000_i1057" style="width:0;height:1.5pt" o:hralign="center" o:hrstd="t" o:hr="t" fillcolor="#a0a0a0" stroked="f"/>
+          <v:rect id="_x0000_i1027" style="width:0;height:1.5pt" o:hralign="center" o:hrstd="t" o:hr="t" fillcolor="#a0a0a0" stroked="f"/>
         </w:pict>
       </w:r>
     </w:p>
@@ -8919,6 +8971,29 @@
       <w:iCs/>
     </w:rPr>
   </w:style>
+  <w:style w:type="character" w:styleId="Hyperlink">
+    <w:name w:val="Hyperlink"/>
+    <w:basedOn w:val="DefaultParagraphFont"/>
+    <w:uiPriority w:val="99"/>
+    <w:unhideWhenUsed/>
+    <w:rsid w:val="00F16A86"/>
+    <w:rPr>
+      <w:color w:val="0563C1" w:themeColor="hyperlink"/>
+      <w:u w:val="single"/>
+    </w:rPr>
+  </w:style>
+  <w:style w:type="character" w:styleId="FollowedHyperlink">
+    <w:name w:val="FollowedHyperlink"/>
+    <w:basedOn w:val="DefaultParagraphFont"/>
+    <w:uiPriority w:val="99"/>
+    <w:semiHidden/>
+    <w:unhideWhenUsed/>
+    <w:rsid w:val="00F16A86"/>
+    <w:rPr>
+      <w:color w:val="954F72" w:themeColor="followedHyperlink"/>
+      <w:u w:val="single"/>
+    </w:rPr>
+  </w:style>
 </w:styles>
 </file>
 

</xml_diff>

<commit_message>
Changes in strategy and new modulars in second part mura dataset
</commit_message>
<xml_diff>
--- a/Deep Learning Assignment Report.docx
+++ b/Deep Learning Assignment Report.docx
@@ -1909,13 +1909,13 @@
     <w:p>
       <w:pPr>
         <w:spacing w:before="100" w:beforeAutospacing="1" w:after="100" w:afterAutospacing="1" w:line="240" w:lineRule="auto"/>
-        <w:outlineLvl w:val="3"/>
+        <w:outlineLvl w:val="1"/>
         <w:rPr>
           <w:rFonts w:ascii="Times New Roman" w:eastAsia="Times New Roman" w:hAnsi="Times New Roman" w:cs="Times New Roman"/>
           <w:b/>
           <w:bCs/>
-          <w:sz w:val="24"/>
-          <w:szCs w:val="24"/>
+          <w:sz w:val="36"/>
+          <w:szCs w:val="36"/>
           <w:lang w:val="en-US" w:eastAsia="el-GR"/>
         </w:rPr>
       </w:pPr>
@@ -1924,31 +1924,463 @@
           <w:rFonts w:ascii="Times New Roman" w:eastAsia="Times New Roman" w:hAnsi="Times New Roman" w:cs="Times New Roman"/>
           <w:b/>
           <w:bCs/>
-          <w:sz w:val="24"/>
-          <w:szCs w:val="24"/>
-          <w:lang w:val="en-US" w:eastAsia="el-GR"/>
-        </w:rPr>
-        <w:t>Dataset Description</w:t>
+          <w:sz w:val="36"/>
+          <w:szCs w:val="36"/>
+          <w:lang w:val="en-US" w:eastAsia="el-GR"/>
+        </w:rPr>
+        <w:t>Strategy &amp; Implementation Report: MURA Dataset – Multitask CNN &amp; Transfer Learning</w:t>
       </w:r>
     </w:p>
     <w:p>
       <w:pPr>
         <w:spacing w:before="100" w:beforeAutospacing="1" w:after="100" w:afterAutospacing="1" w:line="240" w:lineRule="auto"/>
-        <w:rPr>
-          <w:rFonts w:ascii="Times New Roman" w:eastAsia="Times New Roman" w:hAnsi="Times New Roman" w:cs="Times New Roman"/>
-          <w:sz w:val="24"/>
-          <w:szCs w:val="24"/>
-          <w:lang w:val="en-US" w:eastAsia="el-GR"/>
-        </w:rPr>
-      </w:pPr>
-      <w:r>
-        <w:rPr>
-          <w:rFonts w:ascii="Times New Roman" w:eastAsia="Times New Roman" w:hAnsi="Times New Roman" w:cs="Times New Roman"/>
-          <w:sz w:val="24"/>
-          <w:szCs w:val="24"/>
-          <w:lang w:val="en-US" w:eastAsia="el-GR"/>
-        </w:rPr>
-        <w:t xml:space="preserve">We used the MURA-v1.1 dataset from Stanford ML Group. It contains radiographic studies categorized as normal or abnormal. We used all image types across </w:t>
+        <w:outlineLvl w:val="2"/>
+        <w:rPr>
+          <w:rFonts w:ascii="Times New Roman" w:eastAsia="Times New Roman" w:hAnsi="Times New Roman" w:cs="Times New Roman"/>
+          <w:b/>
+          <w:bCs/>
+          <w:sz w:val="27"/>
+          <w:szCs w:val="27"/>
+          <w:lang w:val="en-US" w:eastAsia="el-GR"/>
+        </w:rPr>
+      </w:pPr>
+      <w:r>
+        <w:rPr>
+          <w:rFonts w:ascii="Times New Roman" w:eastAsia="Times New Roman" w:hAnsi="Times New Roman" w:cs="Times New Roman"/>
+          <w:b/>
+          <w:bCs/>
+          <w:sz w:val="27"/>
+          <w:szCs w:val="27"/>
+          <w:lang w:val="en-US" w:eastAsia="el-GR"/>
+        </w:rPr>
+        <w:t>1. Project Strategy</w:t>
+      </w:r>
+    </w:p>
+    <w:p>
+      <w:pPr>
+        <w:spacing w:before="100" w:beforeAutospacing="1" w:after="100" w:afterAutospacing="1" w:line="240" w:lineRule="auto"/>
+        <w:rPr>
+          <w:rFonts w:ascii="Times New Roman" w:eastAsia="Times New Roman" w:hAnsi="Times New Roman" w:cs="Times New Roman"/>
+          <w:sz w:val="24"/>
+          <w:szCs w:val="24"/>
+          <w:lang w:val="en-US" w:eastAsia="el-GR"/>
+        </w:rPr>
+      </w:pPr>
+      <w:r>
+        <w:rPr>
+          <w:rFonts w:ascii="Times New Roman" w:eastAsia="Times New Roman" w:hAnsi="Times New Roman" w:cs="Times New Roman"/>
+          <w:sz w:val="24"/>
+          <w:szCs w:val="24"/>
+          <w:lang w:val="en-US" w:eastAsia="el-GR"/>
+        </w:rPr>
+        <w:t>The objective of this project is to build an efficient deep learning pipeline for the MURA dataset (musculoskeletal radiographs), focusing on:</w:t>
+      </w:r>
+    </w:p>
+    <w:p>
+      <w:pPr>
+        <w:numPr>
+          <w:ilvl w:val="0"/>
+          <w:numId w:val="34"/>
+        </w:numPr>
+        <w:spacing w:before="100" w:beforeAutospacing="1" w:after="100" w:afterAutospacing="1" w:line="240" w:lineRule="auto"/>
+        <w:rPr>
+          <w:rFonts w:ascii="Times New Roman" w:eastAsia="Times New Roman" w:hAnsi="Times New Roman" w:cs="Times New Roman"/>
+          <w:sz w:val="24"/>
+          <w:szCs w:val="24"/>
+          <w:lang w:val="en-US" w:eastAsia="el-GR"/>
+        </w:rPr>
+      </w:pPr>
+      <w:r>
+        <w:rPr>
+          <w:rFonts w:ascii="Times New Roman" w:eastAsia="Times New Roman" w:hAnsi="Times New Roman" w:cs="Times New Roman"/>
+          <w:b/>
+          <w:bCs/>
+          <w:sz w:val="24"/>
+          <w:szCs w:val="24"/>
+          <w:lang w:val="en-US" w:eastAsia="el-GR"/>
+        </w:rPr>
+        <w:t>Binary classification</w:t>
+      </w:r>
+      <w:r>
+        <w:rPr>
+          <w:rFonts w:ascii="Times New Roman" w:eastAsia="Times New Roman" w:hAnsi="Times New Roman" w:cs="Times New Roman"/>
+          <w:sz w:val="24"/>
+          <w:szCs w:val="24"/>
+          <w:lang w:val="en-US" w:eastAsia="el-GR"/>
+        </w:rPr>
+        <w:t>: Detecting normal vs. abnormal cases.</w:t>
+      </w:r>
+    </w:p>
+    <w:p>
+      <w:pPr>
+        <w:numPr>
+          <w:ilvl w:val="0"/>
+          <w:numId w:val="34"/>
+        </w:numPr>
+        <w:spacing w:before="100" w:beforeAutospacing="1" w:after="100" w:afterAutospacing="1" w:line="240" w:lineRule="auto"/>
+        <w:rPr>
+          <w:rFonts w:ascii="Times New Roman" w:eastAsia="Times New Roman" w:hAnsi="Times New Roman" w:cs="Times New Roman"/>
+          <w:sz w:val="24"/>
+          <w:szCs w:val="24"/>
+          <w:lang w:val="en-US" w:eastAsia="el-GR"/>
+        </w:rPr>
+      </w:pPr>
+      <w:r>
+        <w:rPr>
+          <w:rFonts w:ascii="Times New Roman" w:eastAsia="Times New Roman" w:hAnsi="Times New Roman" w:cs="Times New Roman"/>
+          <w:b/>
+          <w:bCs/>
+          <w:sz w:val="24"/>
+          <w:szCs w:val="24"/>
+          <w:lang w:val="en-US" w:eastAsia="el-GR"/>
+        </w:rPr>
+        <w:t>Multitask learning</w:t>
+      </w:r>
+      <w:r>
+        <w:rPr>
+          <w:rFonts w:ascii="Times New Roman" w:eastAsia="Times New Roman" w:hAnsi="Times New Roman" w:cs="Times New Roman"/>
+          <w:sz w:val="24"/>
+          <w:szCs w:val="24"/>
+          <w:lang w:val="en-US" w:eastAsia="el-GR"/>
+        </w:rPr>
+        <w:t>: Simultaneously predicting the body part category.</w:t>
+      </w:r>
+    </w:p>
+    <w:p>
+      <w:pPr>
+        <w:numPr>
+          <w:ilvl w:val="0"/>
+          <w:numId w:val="34"/>
+        </w:numPr>
+        <w:spacing w:before="100" w:beforeAutospacing="1" w:after="100" w:afterAutospacing="1" w:line="240" w:lineRule="auto"/>
+        <w:rPr>
+          <w:rFonts w:ascii="Times New Roman" w:eastAsia="Times New Roman" w:hAnsi="Times New Roman" w:cs="Times New Roman"/>
+          <w:sz w:val="24"/>
+          <w:szCs w:val="24"/>
+          <w:lang w:val="en-US" w:eastAsia="el-GR"/>
+        </w:rPr>
+      </w:pPr>
+      <w:r>
+        <w:rPr>
+          <w:rFonts w:ascii="Times New Roman" w:eastAsia="Times New Roman" w:hAnsi="Times New Roman" w:cs="Times New Roman"/>
+          <w:b/>
+          <w:bCs/>
+          <w:sz w:val="24"/>
+          <w:szCs w:val="24"/>
+          <w:lang w:val="en-US" w:eastAsia="el-GR"/>
+        </w:rPr>
+        <w:t>Efficiency</w:t>
+      </w:r>
+      <w:r>
+        <w:rPr>
+          <w:rFonts w:ascii="Times New Roman" w:eastAsia="Times New Roman" w:hAnsi="Times New Roman" w:cs="Times New Roman"/>
+          <w:sz w:val="24"/>
+          <w:szCs w:val="24"/>
+          <w:lang w:val="en-US" w:eastAsia="el-GR"/>
+        </w:rPr>
+        <w:t>: Optimizing model training and inference performance on Google Colab, with a modular structure for reuse and compatibility across environments.</w:t>
+      </w:r>
+    </w:p>
+    <w:p>
+      <w:pPr>
+        <w:spacing w:before="100" w:beforeAutospacing="1" w:after="100" w:afterAutospacing="1" w:line="240" w:lineRule="auto"/>
+        <w:outlineLvl w:val="3"/>
+        <w:rPr>
+          <w:rFonts w:ascii="Times New Roman" w:eastAsia="Times New Roman" w:hAnsi="Times New Roman" w:cs="Times New Roman"/>
+          <w:b/>
+          <w:bCs/>
+          <w:sz w:val="24"/>
+          <w:szCs w:val="24"/>
+          <w:lang w:eastAsia="el-GR"/>
+        </w:rPr>
+      </w:pPr>
+      <w:proofErr w:type="spellStart"/>
+      <w:r>
+        <w:rPr>
+          <w:rFonts w:ascii="Times New Roman" w:eastAsia="Times New Roman" w:hAnsi="Times New Roman" w:cs="Times New Roman"/>
+          <w:b/>
+          <w:bCs/>
+          <w:sz w:val="24"/>
+          <w:szCs w:val="24"/>
+          <w:lang w:eastAsia="el-GR"/>
+        </w:rPr>
+        <w:t>Key</w:t>
+      </w:r>
+      <w:proofErr w:type="spellEnd"/>
+      <w:r>
+        <w:rPr>
+          <w:rFonts w:ascii="Times New Roman" w:eastAsia="Times New Roman" w:hAnsi="Times New Roman" w:cs="Times New Roman"/>
+          <w:b/>
+          <w:bCs/>
+          <w:sz w:val="24"/>
+          <w:szCs w:val="24"/>
+          <w:lang w:eastAsia="el-GR"/>
+        </w:rPr>
+        <w:t xml:space="preserve"> </w:t>
+      </w:r>
+      <w:proofErr w:type="spellStart"/>
+      <w:r>
+        <w:rPr>
+          <w:rFonts w:ascii="Times New Roman" w:eastAsia="Times New Roman" w:hAnsi="Times New Roman" w:cs="Times New Roman"/>
+          <w:b/>
+          <w:bCs/>
+          <w:sz w:val="24"/>
+          <w:szCs w:val="24"/>
+          <w:lang w:eastAsia="el-GR"/>
+        </w:rPr>
+        <w:t>Design</w:t>
+      </w:r>
+      <w:proofErr w:type="spellEnd"/>
+      <w:r>
+        <w:rPr>
+          <w:rFonts w:ascii="Times New Roman" w:eastAsia="Times New Roman" w:hAnsi="Times New Roman" w:cs="Times New Roman"/>
+          <w:b/>
+          <w:bCs/>
+          <w:sz w:val="24"/>
+          <w:szCs w:val="24"/>
+          <w:lang w:eastAsia="el-GR"/>
+        </w:rPr>
+        <w:t xml:space="preserve"> </w:t>
+      </w:r>
+      <w:proofErr w:type="spellStart"/>
+      <w:r>
+        <w:rPr>
+          <w:rFonts w:ascii="Times New Roman" w:eastAsia="Times New Roman" w:hAnsi="Times New Roman" w:cs="Times New Roman"/>
+          <w:b/>
+          <w:bCs/>
+          <w:sz w:val="24"/>
+          <w:szCs w:val="24"/>
+          <w:lang w:eastAsia="el-GR"/>
+        </w:rPr>
+        <w:t>Decisions</w:t>
+      </w:r>
+      <w:proofErr w:type="spellEnd"/>
+      <w:r>
+        <w:rPr>
+          <w:rFonts w:ascii="Times New Roman" w:eastAsia="Times New Roman" w:hAnsi="Times New Roman" w:cs="Times New Roman"/>
+          <w:b/>
+          <w:bCs/>
+          <w:sz w:val="24"/>
+          <w:szCs w:val="24"/>
+          <w:lang w:eastAsia="el-GR"/>
+        </w:rPr>
+        <w:t>:</w:t>
+      </w:r>
+    </w:p>
+    <w:p>
+      <w:pPr>
+        <w:numPr>
+          <w:ilvl w:val="0"/>
+          <w:numId w:val="35"/>
+        </w:numPr>
+        <w:spacing w:before="100" w:beforeAutospacing="1" w:after="100" w:afterAutospacing="1" w:line="240" w:lineRule="auto"/>
+        <w:rPr>
+          <w:rFonts w:ascii="Times New Roman" w:eastAsia="Times New Roman" w:hAnsi="Times New Roman" w:cs="Times New Roman"/>
+          <w:sz w:val="24"/>
+          <w:szCs w:val="24"/>
+          <w:lang w:val="en-US" w:eastAsia="el-GR"/>
+        </w:rPr>
+      </w:pPr>
+      <w:r>
+        <w:rPr>
+          <w:rFonts w:ascii="Times New Roman" w:eastAsia="Times New Roman" w:hAnsi="Times New Roman" w:cs="Times New Roman"/>
+          <w:b/>
+          <w:bCs/>
+          <w:sz w:val="24"/>
+          <w:szCs w:val="24"/>
+          <w:lang w:val="en-US" w:eastAsia="el-GR"/>
+        </w:rPr>
+        <w:t>Multitask architecture</w:t>
+      </w:r>
+      <w:r>
+        <w:rPr>
+          <w:rFonts w:ascii="Times New Roman" w:eastAsia="Times New Roman" w:hAnsi="Times New Roman" w:cs="Times New Roman"/>
+          <w:sz w:val="24"/>
+          <w:szCs w:val="24"/>
+          <w:lang w:val="en-US" w:eastAsia="el-GR"/>
+        </w:rPr>
+        <w:t xml:space="preserve">: A second output branch </w:t>
+      </w:r>
+      <w:proofErr w:type="gramStart"/>
+      <w:r>
+        <w:rPr>
+          <w:rFonts w:ascii="Times New Roman" w:eastAsia="Times New Roman" w:hAnsi="Times New Roman" w:cs="Times New Roman"/>
+          <w:sz w:val="24"/>
+          <w:szCs w:val="24"/>
+          <w:lang w:val="en-US" w:eastAsia="el-GR"/>
+        </w:rPr>
+        <w:t>was added</w:t>
+      </w:r>
+      <w:proofErr w:type="gramEnd"/>
+      <w:r>
+        <w:rPr>
+          <w:rFonts w:ascii="Times New Roman" w:eastAsia="Times New Roman" w:hAnsi="Times New Roman" w:cs="Times New Roman"/>
+          <w:sz w:val="24"/>
+          <w:szCs w:val="24"/>
+          <w:lang w:val="en-US" w:eastAsia="el-GR"/>
+        </w:rPr>
+        <w:t xml:space="preserve"> to the model to predict the body part, enhancing generalization and acting as implicit attention.</w:t>
+      </w:r>
+    </w:p>
+    <w:p>
+      <w:pPr>
+        <w:numPr>
+          <w:ilvl w:val="0"/>
+          <w:numId w:val="35"/>
+        </w:numPr>
+        <w:spacing w:before="100" w:beforeAutospacing="1" w:after="100" w:afterAutospacing="1" w:line="240" w:lineRule="auto"/>
+        <w:rPr>
+          <w:rFonts w:ascii="Times New Roman" w:eastAsia="Times New Roman" w:hAnsi="Times New Roman" w:cs="Times New Roman"/>
+          <w:sz w:val="24"/>
+          <w:szCs w:val="24"/>
+          <w:lang w:val="en-US" w:eastAsia="el-GR"/>
+        </w:rPr>
+      </w:pPr>
+      <w:r>
+        <w:rPr>
+          <w:rFonts w:ascii="Times New Roman" w:eastAsia="Times New Roman" w:hAnsi="Times New Roman" w:cs="Times New Roman"/>
+          <w:b/>
+          <w:bCs/>
+          <w:sz w:val="24"/>
+          <w:szCs w:val="24"/>
+          <w:lang w:val="en-US" w:eastAsia="el-GR"/>
+        </w:rPr>
+        <w:lastRenderedPageBreak/>
+        <w:t>Inclusion of an "Other" class</w:t>
+      </w:r>
+      <w:r>
+        <w:rPr>
+          <w:rFonts w:ascii="Times New Roman" w:eastAsia="Times New Roman" w:hAnsi="Times New Roman" w:cs="Times New Roman"/>
+          <w:sz w:val="24"/>
+          <w:szCs w:val="24"/>
+          <w:lang w:val="en-US" w:eastAsia="el-GR"/>
+        </w:rPr>
+        <w:t>: A general body part class was introduced to capture rare or unknown categories, improving robustness.</w:t>
+      </w:r>
+    </w:p>
+    <w:p>
+      <w:pPr>
+        <w:numPr>
+          <w:ilvl w:val="0"/>
+          <w:numId w:val="35"/>
+        </w:numPr>
+        <w:spacing w:before="100" w:beforeAutospacing="1" w:after="100" w:afterAutospacing="1" w:line="240" w:lineRule="auto"/>
+        <w:rPr>
+          <w:rFonts w:ascii="Times New Roman" w:eastAsia="Times New Roman" w:hAnsi="Times New Roman" w:cs="Times New Roman"/>
+          <w:sz w:val="24"/>
+          <w:szCs w:val="24"/>
+          <w:lang w:val="en-US" w:eastAsia="el-GR"/>
+        </w:rPr>
+      </w:pPr>
+      <w:r>
+        <w:rPr>
+          <w:rFonts w:ascii="Times New Roman" w:eastAsia="Times New Roman" w:hAnsi="Times New Roman" w:cs="Times New Roman"/>
+          <w:b/>
+          <w:bCs/>
+          <w:sz w:val="24"/>
+          <w:szCs w:val="24"/>
+          <w:lang w:val="en-US" w:eastAsia="el-GR"/>
+        </w:rPr>
+        <w:t>Use of pretrained models</w:t>
+      </w:r>
+      <w:r>
+        <w:rPr>
+          <w:rFonts w:ascii="Times New Roman" w:eastAsia="Times New Roman" w:hAnsi="Times New Roman" w:cs="Times New Roman"/>
+          <w:sz w:val="24"/>
+          <w:szCs w:val="24"/>
+          <w:lang w:val="en-US" w:eastAsia="el-GR"/>
+        </w:rPr>
+        <w:t xml:space="preserve">: EfficientNetB0 </w:t>
+      </w:r>
+      <w:proofErr w:type="gramStart"/>
+      <w:r>
+        <w:rPr>
+          <w:rFonts w:ascii="Times New Roman" w:eastAsia="Times New Roman" w:hAnsi="Times New Roman" w:cs="Times New Roman"/>
+          <w:sz w:val="24"/>
+          <w:szCs w:val="24"/>
+          <w:lang w:val="en-US" w:eastAsia="el-GR"/>
+        </w:rPr>
+        <w:t>was selected</w:t>
+      </w:r>
+      <w:proofErr w:type="gramEnd"/>
+      <w:r>
+        <w:rPr>
+          <w:rFonts w:ascii="Times New Roman" w:eastAsia="Times New Roman" w:hAnsi="Times New Roman" w:cs="Times New Roman"/>
+          <w:sz w:val="24"/>
+          <w:szCs w:val="24"/>
+          <w:lang w:val="en-US" w:eastAsia="el-GR"/>
+        </w:rPr>
+        <w:t xml:space="preserve"> for its balance between performance and computational cost.</w:t>
+      </w:r>
+    </w:p>
+    <w:p>
+      <w:pPr>
+        <w:numPr>
+          <w:ilvl w:val="0"/>
+          <w:numId w:val="35"/>
+        </w:numPr>
+        <w:spacing w:before="100" w:beforeAutospacing="1" w:after="100" w:afterAutospacing="1" w:line="240" w:lineRule="auto"/>
+        <w:rPr>
+          <w:rFonts w:ascii="Times New Roman" w:eastAsia="Times New Roman" w:hAnsi="Times New Roman" w:cs="Times New Roman"/>
+          <w:sz w:val="24"/>
+          <w:szCs w:val="24"/>
+          <w:lang w:val="en-US" w:eastAsia="el-GR"/>
+        </w:rPr>
+      </w:pPr>
+      <w:r>
+        <w:rPr>
+          <w:rFonts w:ascii="Times New Roman" w:eastAsia="Times New Roman" w:hAnsi="Times New Roman" w:cs="Times New Roman"/>
+          <w:b/>
+          <w:bCs/>
+          <w:sz w:val="24"/>
+          <w:szCs w:val="24"/>
+          <w:lang w:val="en-US" w:eastAsia="el-GR"/>
+        </w:rPr>
+        <w:t>Colab optimization</w:t>
+      </w:r>
+      <w:r>
+        <w:rPr>
+          <w:rFonts w:ascii="Times New Roman" w:eastAsia="Times New Roman" w:hAnsi="Times New Roman" w:cs="Times New Roman"/>
+          <w:sz w:val="24"/>
+          <w:szCs w:val="24"/>
+          <w:lang w:val="en-US" w:eastAsia="el-GR"/>
+        </w:rPr>
+        <w:t>: Colab Pro was used to leverage GPU acceleration and increased RAM availability.</w:t>
+      </w:r>
+    </w:p>
+    <w:p>
+      <w:pPr>
+        <w:numPr>
+          <w:ilvl w:val="0"/>
+          <w:numId w:val="35"/>
+        </w:numPr>
+        <w:spacing w:before="100" w:beforeAutospacing="1" w:after="100" w:afterAutospacing="1" w:line="240" w:lineRule="auto"/>
+        <w:rPr>
+          <w:rFonts w:ascii="Times New Roman" w:eastAsia="Times New Roman" w:hAnsi="Times New Roman" w:cs="Times New Roman"/>
+          <w:sz w:val="24"/>
+          <w:szCs w:val="24"/>
+          <w:lang w:val="en-US" w:eastAsia="el-GR"/>
+        </w:rPr>
+      </w:pPr>
+      <w:r>
+        <w:rPr>
+          <w:rFonts w:ascii="Times New Roman" w:eastAsia="Times New Roman" w:hAnsi="Times New Roman" w:cs="Times New Roman"/>
+          <w:b/>
+          <w:bCs/>
+          <w:sz w:val="24"/>
+          <w:szCs w:val="24"/>
+          <w:lang w:val="en-US" w:eastAsia="el-GR"/>
+        </w:rPr>
+        <w:t>Modular design</w:t>
+      </w:r>
+      <w:r>
+        <w:rPr>
+          <w:rFonts w:ascii="Times New Roman" w:eastAsia="Times New Roman" w:hAnsi="Times New Roman" w:cs="Times New Roman"/>
+          <w:sz w:val="24"/>
+          <w:szCs w:val="24"/>
+          <w:lang w:val="en-US" w:eastAsia="el-GR"/>
+        </w:rPr>
+        <w:t xml:space="preserve">: Code was organized into reusable modules (e.g., </w:t>
       </w:r>
       <w:r>
         <w:rPr>
@@ -1957,16 +2389,16 @@
           <w:szCs w:val="20"/>
           <w:lang w:val="en-US" w:eastAsia="el-GR"/>
         </w:rPr>
-        <w:t>train/</w:t>
-      </w:r>
-      <w:r>
-        <w:rPr>
-          <w:rFonts w:ascii="Times New Roman" w:eastAsia="Times New Roman" w:hAnsi="Times New Roman" w:cs="Times New Roman"/>
-          <w:sz w:val="24"/>
-          <w:szCs w:val="24"/>
-          <w:lang w:val="en-US" w:eastAsia="el-GR"/>
-        </w:rPr>
-        <w:t xml:space="preserve"> and </w:t>
+        <w:t>data_loader.py</w:t>
+      </w:r>
+      <w:r>
+        <w:rPr>
+          <w:rFonts w:ascii="Times New Roman" w:eastAsia="Times New Roman" w:hAnsi="Times New Roman" w:cs="Times New Roman"/>
+          <w:sz w:val="24"/>
+          <w:szCs w:val="24"/>
+          <w:lang w:val="en-US" w:eastAsia="el-GR"/>
+        </w:rPr>
+        <w:t xml:space="preserve">, </w:t>
       </w:r>
       <w:r>
         <w:rPr>
@@ -1975,305 +2407,17 @@
           <w:szCs w:val="20"/>
           <w:lang w:val="en-US" w:eastAsia="el-GR"/>
         </w:rPr>
-        <w:t>valid/</w:t>
-      </w:r>
-      <w:r>
-        <w:rPr>
-          <w:rFonts w:ascii="Times New Roman" w:eastAsia="Times New Roman" w:hAnsi="Times New Roman" w:cs="Times New Roman"/>
-          <w:sz w:val="24"/>
-          <w:szCs w:val="24"/>
-          <w:lang w:val="en-US" w:eastAsia="el-GR"/>
-        </w:rPr>
-        <w:t xml:space="preserve"> folders. Labels </w:t>
-      </w:r>
-      <w:proofErr w:type="gramStart"/>
-      <w:r>
-        <w:rPr>
-          <w:rFonts w:ascii="Times New Roman" w:eastAsia="Times New Roman" w:hAnsi="Times New Roman" w:cs="Times New Roman"/>
-          <w:sz w:val="24"/>
-          <w:szCs w:val="24"/>
-          <w:lang w:val="en-US" w:eastAsia="el-GR"/>
-        </w:rPr>
-        <w:t>were obtained</w:t>
-      </w:r>
-      <w:proofErr w:type="gramEnd"/>
-      <w:r>
-        <w:rPr>
-          <w:rFonts w:ascii="Times New Roman" w:eastAsia="Times New Roman" w:hAnsi="Times New Roman" w:cs="Times New Roman"/>
-          <w:sz w:val="24"/>
-          <w:szCs w:val="24"/>
-          <w:lang w:val="en-US" w:eastAsia="el-GR"/>
-        </w:rPr>
-        <w:t xml:space="preserve"> from the CSV files provided.</w:t>
-      </w:r>
-    </w:p>
-    <w:p>
-      <w:pPr>
-        <w:spacing w:before="100" w:beforeAutospacing="1" w:after="100" w:afterAutospacing="1" w:line="240" w:lineRule="auto"/>
-        <w:outlineLvl w:val="3"/>
-        <w:rPr>
-          <w:rFonts w:ascii="Times New Roman" w:eastAsia="Times New Roman" w:hAnsi="Times New Roman" w:cs="Times New Roman"/>
-          <w:b/>
-          <w:bCs/>
-          <w:sz w:val="24"/>
-          <w:szCs w:val="24"/>
-          <w:lang w:val="en-US" w:eastAsia="el-GR"/>
-        </w:rPr>
-      </w:pPr>
-      <w:r>
-        <w:rPr>
-          <w:rFonts w:ascii="Times New Roman" w:eastAsia="Times New Roman" w:hAnsi="Times New Roman" w:cs="Times New Roman"/>
-          <w:b/>
-          <w:bCs/>
-          <w:sz w:val="24"/>
-          <w:szCs w:val="24"/>
-          <w:lang w:val="en-US" w:eastAsia="el-GR"/>
-        </w:rPr>
-        <w:t>Architectures</w:t>
-      </w:r>
-    </w:p>
-    <w:p>
-      <w:pPr>
-        <w:spacing w:before="100" w:beforeAutospacing="1" w:after="100" w:afterAutospacing="1" w:line="240" w:lineRule="auto"/>
-        <w:rPr>
-          <w:rFonts w:ascii="Times New Roman" w:eastAsia="Times New Roman" w:hAnsi="Times New Roman" w:cs="Times New Roman"/>
-          <w:sz w:val="24"/>
-          <w:szCs w:val="24"/>
-          <w:lang w:val="en-US" w:eastAsia="el-GR"/>
-        </w:rPr>
-      </w:pPr>
-      <w:r>
-        <w:rPr>
-          <w:rFonts w:ascii="Times New Roman" w:eastAsia="Times New Roman" w:hAnsi="Times New Roman" w:cs="Times New Roman"/>
-          <w:b/>
-          <w:bCs/>
-          <w:sz w:val="24"/>
-          <w:szCs w:val="24"/>
-          <w:lang w:val="en-US" w:eastAsia="el-GR"/>
-        </w:rPr>
-        <w:t>Custom CNN</w:t>
-      </w:r>
-      <w:r>
-        <w:rPr>
-          <w:rFonts w:ascii="Times New Roman" w:eastAsia="Times New Roman" w:hAnsi="Times New Roman" w:cs="Times New Roman"/>
-          <w:sz w:val="24"/>
-          <w:szCs w:val="24"/>
-          <w:lang w:val="en-US" w:eastAsia="el-GR"/>
-        </w:rPr>
-        <w:t>:</w:t>
-      </w:r>
-    </w:p>
-    <w:p>
-      <w:pPr>
-        <w:numPr>
-          <w:ilvl w:val="0"/>
-          <w:numId w:val="28"/>
-        </w:numPr>
-        <w:spacing w:before="100" w:beforeAutospacing="1" w:after="100" w:afterAutospacing="1" w:line="240" w:lineRule="auto"/>
-        <w:rPr>
-          <w:rFonts w:ascii="Times New Roman" w:eastAsia="Times New Roman" w:hAnsi="Times New Roman" w:cs="Times New Roman"/>
-          <w:sz w:val="24"/>
-          <w:szCs w:val="24"/>
-          <w:lang w:eastAsia="el-GR"/>
-        </w:rPr>
-      </w:pPr>
-      <w:proofErr w:type="spellStart"/>
-      <w:r>
-        <w:rPr>
-          <w:rFonts w:ascii="Times New Roman" w:eastAsia="Times New Roman" w:hAnsi="Times New Roman" w:cs="Times New Roman"/>
-          <w:sz w:val="24"/>
-          <w:szCs w:val="24"/>
-          <w:lang w:eastAsia="el-GR"/>
-        </w:rPr>
-        <w:t>Grayscale</w:t>
-      </w:r>
-      <w:proofErr w:type="spellEnd"/>
-      <w:r>
-        <w:rPr>
-          <w:rFonts w:ascii="Times New Roman" w:eastAsia="Times New Roman" w:hAnsi="Times New Roman" w:cs="Times New Roman"/>
-          <w:sz w:val="24"/>
-          <w:szCs w:val="24"/>
-          <w:lang w:eastAsia="el-GR"/>
-        </w:rPr>
-        <w:t xml:space="preserve"> </w:t>
-      </w:r>
-      <w:proofErr w:type="spellStart"/>
-      <w:r>
-        <w:rPr>
-          <w:rFonts w:ascii="Times New Roman" w:eastAsia="Times New Roman" w:hAnsi="Times New Roman" w:cs="Times New Roman"/>
-          <w:sz w:val="24"/>
-          <w:szCs w:val="24"/>
-          <w:lang w:eastAsia="el-GR"/>
-        </w:rPr>
-        <w:t>input</w:t>
-      </w:r>
-      <w:proofErr w:type="spellEnd"/>
-      <w:r>
-        <w:rPr>
-          <w:rFonts w:ascii="Times New Roman" w:eastAsia="Times New Roman" w:hAnsi="Times New Roman" w:cs="Times New Roman"/>
-          <w:sz w:val="24"/>
-          <w:szCs w:val="24"/>
-          <w:lang w:eastAsia="el-GR"/>
-        </w:rPr>
-        <w:t xml:space="preserve"> (224x224x1)</w:t>
-      </w:r>
-    </w:p>
-    <w:p>
-      <w:pPr>
-        <w:numPr>
-          <w:ilvl w:val="0"/>
-          <w:numId w:val="28"/>
-        </w:numPr>
-        <w:spacing w:before="100" w:beforeAutospacing="1" w:after="100" w:afterAutospacing="1" w:line="240" w:lineRule="auto"/>
-        <w:rPr>
-          <w:rFonts w:ascii="Times New Roman" w:eastAsia="Times New Roman" w:hAnsi="Times New Roman" w:cs="Times New Roman"/>
-          <w:sz w:val="24"/>
-          <w:szCs w:val="24"/>
-          <w:lang w:val="en-US" w:eastAsia="el-GR"/>
-        </w:rPr>
-      </w:pPr>
-      <w:r>
-        <w:rPr>
-          <w:rFonts w:ascii="Times New Roman" w:eastAsia="Times New Roman" w:hAnsi="Times New Roman" w:cs="Times New Roman"/>
-          <w:sz w:val="24"/>
-          <w:szCs w:val="24"/>
-          <w:lang w:val="en-US" w:eastAsia="el-GR"/>
-        </w:rPr>
-        <w:t xml:space="preserve">3 convolutional blocks (Conv2D + </w:t>
-      </w:r>
-      <w:proofErr w:type="spellStart"/>
-      <w:r>
-        <w:rPr>
-          <w:rFonts w:ascii="Times New Roman" w:eastAsia="Times New Roman" w:hAnsi="Times New Roman" w:cs="Times New Roman"/>
-          <w:sz w:val="24"/>
-          <w:szCs w:val="24"/>
-          <w:lang w:val="en-US" w:eastAsia="el-GR"/>
-        </w:rPr>
-        <w:t>BatchNorm</w:t>
-      </w:r>
-      <w:proofErr w:type="spellEnd"/>
-      <w:r>
-        <w:rPr>
-          <w:rFonts w:ascii="Times New Roman" w:eastAsia="Times New Roman" w:hAnsi="Times New Roman" w:cs="Times New Roman"/>
-          <w:sz w:val="24"/>
-          <w:szCs w:val="24"/>
-          <w:lang w:val="en-US" w:eastAsia="el-GR"/>
-        </w:rPr>
-        <w:t xml:space="preserve"> + </w:t>
-      </w:r>
-      <w:proofErr w:type="spellStart"/>
-      <w:r>
-        <w:rPr>
-          <w:rFonts w:ascii="Times New Roman" w:eastAsia="Times New Roman" w:hAnsi="Times New Roman" w:cs="Times New Roman"/>
-          <w:sz w:val="24"/>
-          <w:szCs w:val="24"/>
-          <w:lang w:val="en-US" w:eastAsia="el-GR"/>
-        </w:rPr>
-        <w:t>MaxPooling</w:t>
-      </w:r>
-      <w:proofErr w:type="spellEnd"/>
-      <w:r>
-        <w:rPr>
-          <w:rFonts w:ascii="Times New Roman" w:eastAsia="Times New Roman" w:hAnsi="Times New Roman" w:cs="Times New Roman"/>
-          <w:sz w:val="24"/>
-          <w:szCs w:val="24"/>
-          <w:lang w:val="en-US" w:eastAsia="el-GR"/>
-        </w:rPr>
-        <w:t xml:space="preserve"> + Dropout)</w:t>
-      </w:r>
-    </w:p>
-    <w:p>
-      <w:pPr>
-        <w:numPr>
-          <w:ilvl w:val="0"/>
-          <w:numId w:val="28"/>
-        </w:numPr>
-        <w:spacing w:before="100" w:beforeAutospacing="1" w:after="100" w:afterAutospacing="1" w:line="240" w:lineRule="auto"/>
-        <w:rPr>
-          <w:rFonts w:ascii="Times New Roman" w:eastAsia="Times New Roman" w:hAnsi="Times New Roman" w:cs="Times New Roman"/>
-          <w:sz w:val="24"/>
-          <w:szCs w:val="24"/>
-          <w:lang w:val="en-US" w:eastAsia="el-GR"/>
-        </w:rPr>
-      </w:pPr>
-      <w:r>
-        <w:rPr>
-          <w:rFonts w:ascii="Times New Roman" w:eastAsia="Times New Roman" w:hAnsi="Times New Roman" w:cs="Times New Roman"/>
-          <w:sz w:val="24"/>
-          <w:szCs w:val="24"/>
-          <w:lang w:val="en-US" w:eastAsia="el-GR"/>
-        </w:rPr>
-        <w:t>Dense layer (256 units) + output layer (sigmoid)</w:t>
-      </w:r>
-    </w:p>
-    <w:p>
-      <w:pPr>
-        <w:spacing w:before="100" w:beforeAutospacing="1" w:after="100" w:afterAutospacing="1" w:line="240" w:lineRule="auto"/>
-        <w:rPr>
-          <w:rFonts w:ascii="Times New Roman" w:eastAsia="Times New Roman" w:hAnsi="Times New Roman" w:cs="Times New Roman"/>
-          <w:sz w:val="24"/>
-          <w:szCs w:val="24"/>
-          <w:lang w:eastAsia="el-GR"/>
-        </w:rPr>
-      </w:pPr>
-      <w:proofErr w:type="spellStart"/>
-      <w:r>
-        <w:rPr>
-          <w:rFonts w:ascii="Times New Roman" w:eastAsia="Times New Roman" w:hAnsi="Times New Roman" w:cs="Times New Roman"/>
-          <w:b/>
-          <w:bCs/>
-          <w:sz w:val="24"/>
-          <w:szCs w:val="24"/>
-          <w:lang w:eastAsia="el-GR"/>
-        </w:rPr>
-        <w:t>Pretrained</w:t>
-      </w:r>
-      <w:proofErr w:type="spellEnd"/>
-      <w:r>
-        <w:rPr>
-          <w:rFonts w:ascii="Times New Roman" w:eastAsia="Times New Roman" w:hAnsi="Times New Roman" w:cs="Times New Roman"/>
-          <w:b/>
-          <w:bCs/>
-          <w:sz w:val="24"/>
-          <w:szCs w:val="24"/>
-          <w:lang w:eastAsia="el-GR"/>
-        </w:rPr>
-        <w:t xml:space="preserve"> ResNet50</w:t>
-      </w:r>
-      <w:r>
-        <w:rPr>
-          <w:rFonts w:ascii="Times New Roman" w:eastAsia="Times New Roman" w:hAnsi="Times New Roman" w:cs="Times New Roman"/>
-          <w:sz w:val="24"/>
-          <w:szCs w:val="24"/>
-          <w:lang w:eastAsia="el-GR"/>
-        </w:rPr>
-        <w:t>:</w:t>
-      </w:r>
-    </w:p>
-    <w:p>
-      <w:pPr>
-        <w:numPr>
-          <w:ilvl w:val="0"/>
-          <w:numId w:val="29"/>
-        </w:numPr>
-        <w:spacing w:before="100" w:beforeAutospacing="1" w:after="100" w:afterAutospacing="1" w:line="240" w:lineRule="auto"/>
-        <w:rPr>
-          <w:rFonts w:ascii="Times New Roman" w:eastAsia="Times New Roman" w:hAnsi="Times New Roman" w:cs="Times New Roman"/>
-          <w:sz w:val="24"/>
-          <w:szCs w:val="24"/>
-          <w:lang w:val="en-US" w:eastAsia="el-GR"/>
-        </w:rPr>
-      </w:pPr>
-      <w:r>
-        <w:rPr>
-          <w:rFonts w:ascii="Times New Roman" w:eastAsia="Times New Roman" w:hAnsi="Times New Roman" w:cs="Times New Roman"/>
-          <w:sz w:val="24"/>
-          <w:szCs w:val="24"/>
-          <w:lang w:val="en-US" w:eastAsia="el-GR"/>
-        </w:rPr>
-        <w:t xml:space="preserve">ResNet50 base from </w:t>
-      </w:r>
-      <w:proofErr w:type="spellStart"/>
+        <w:t>model_pretrained.py</w:t>
+      </w:r>
+      <w:r>
+        <w:rPr>
+          <w:rFonts w:ascii="Times New Roman" w:eastAsia="Times New Roman" w:hAnsi="Times New Roman" w:cs="Times New Roman"/>
+          <w:sz w:val="24"/>
+          <w:szCs w:val="24"/>
+          <w:lang w:val="en-US" w:eastAsia="el-GR"/>
+        </w:rPr>
+        <w:t xml:space="preserve">, </w:t>
+      </w:r>
       <w:r>
         <w:rPr>
           <w:rFonts w:ascii="Courier New" w:eastAsia="Times New Roman" w:hAnsi="Courier New" w:cs="Courier New"/>
@@ -2281,44 +2425,23 @@
           <w:szCs w:val="20"/>
           <w:lang w:val="en-US" w:eastAsia="el-GR"/>
         </w:rPr>
-        <w:t>tf.keras.applications</w:t>
-      </w:r>
-      <w:proofErr w:type="spellEnd"/>
-      <w:r>
-        <w:rPr>
-          <w:rFonts w:ascii="Times New Roman" w:eastAsia="Times New Roman" w:hAnsi="Times New Roman" w:cs="Times New Roman"/>
-          <w:sz w:val="24"/>
-          <w:szCs w:val="24"/>
-          <w:lang w:val="en-US" w:eastAsia="el-GR"/>
-        </w:rPr>
-        <w:t xml:space="preserve">, </w:t>
-      </w:r>
-      <w:proofErr w:type="spellStart"/>
-      <w:r>
-        <w:rPr>
-          <w:rFonts w:ascii="Times New Roman" w:eastAsia="Times New Roman" w:hAnsi="Times New Roman" w:cs="Times New Roman"/>
-          <w:sz w:val="24"/>
-          <w:szCs w:val="24"/>
-          <w:lang w:val="en-US" w:eastAsia="el-GR"/>
-        </w:rPr>
-        <w:t>pretrained</w:t>
-      </w:r>
-      <w:proofErr w:type="spellEnd"/>
-      <w:r>
-        <w:rPr>
-          <w:rFonts w:ascii="Times New Roman" w:eastAsia="Times New Roman" w:hAnsi="Times New Roman" w:cs="Times New Roman"/>
-          <w:sz w:val="24"/>
-          <w:szCs w:val="24"/>
-          <w:lang w:val="en-US" w:eastAsia="el-GR"/>
-        </w:rPr>
-        <w:t xml:space="preserve"> on ImageNet</w:t>
+        <w:t>metrics.py</w:t>
+      </w:r>
+      <w:r>
+        <w:rPr>
+          <w:rFonts w:ascii="Times New Roman" w:eastAsia="Times New Roman" w:hAnsi="Times New Roman" w:cs="Times New Roman"/>
+          <w:sz w:val="24"/>
+          <w:szCs w:val="24"/>
+          <w:lang w:val="en-US" w:eastAsia="el-GR"/>
+        </w:rPr>
+        <w:t>) to maintain clarity and flexibility.</w:t>
       </w:r>
     </w:p>
     <w:p>
       <w:pPr>
         <w:numPr>
           <w:ilvl w:val="0"/>
-          <w:numId w:val="29"/>
+          <w:numId w:val="35"/>
         </w:numPr>
         <w:spacing w:before="100" w:beforeAutospacing="1" w:after="100" w:afterAutospacing="1" w:line="240" w:lineRule="auto"/>
         <w:rPr>
@@ -2331,130 +2454,105 @@
       <w:r>
         <w:rPr>
           <w:rFonts w:ascii="Times New Roman" w:eastAsia="Times New Roman" w:hAnsi="Times New Roman" w:cs="Times New Roman"/>
-          <w:sz w:val="24"/>
-          <w:szCs w:val="24"/>
-          <w:lang w:val="en-US" w:eastAsia="el-GR"/>
-        </w:rPr>
-        <w:t xml:space="preserve">Frozen initially, with a </w:t>
-      </w:r>
-      <w:proofErr w:type="spellStart"/>
-      <w:r>
-        <w:rPr>
-          <w:rFonts w:ascii="Times New Roman" w:eastAsia="Times New Roman" w:hAnsi="Times New Roman" w:cs="Times New Roman"/>
-          <w:sz w:val="24"/>
-          <w:szCs w:val="24"/>
-          <w:lang w:val="en-US" w:eastAsia="el-GR"/>
-        </w:rPr>
-        <w:t>GlobalAveragePooling</w:t>
-      </w:r>
-      <w:proofErr w:type="spellEnd"/>
-      <w:r>
-        <w:rPr>
-          <w:rFonts w:ascii="Times New Roman" w:eastAsia="Times New Roman" w:hAnsi="Times New Roman" w:cs="Times New Roman"/>
-          <w:sz w:val="24"/>
-          <w:szCs w:val="24"/>
-          <w:lang w:val="en-US" w:eastAsia="el-GR"/>
-        </w:rPr>
-        <w:t xml:space="preserve"> layer + Dropout + Dense(1, sigmoid)</w:t>
+          <w:b/>
+          <w:bCs/>
+          <w:sz w:val="24"/>
+          <w:szCs w:val="24"/>
+          <w:lang w:val="en-US" w:eastAsia="el-GR"/>
+        </w:rPr>
+        <w:t>Keras Tuner integration</w:t>
+      </w:r>
+      <w:r>
+        <w:rPr>
+          <w:rFonts w:ascii="Times New Roman" w:eastAsia="Times New Roman" w:hAnsi="Times New Roman" w:cs="Times New Roman"/>
+          <w:sz w:val="24"/>
+          <w:szCs w:val="24"/>
+          <w:lang w:val="en-US" w:eastAsia="el-GR"/>
+        </w:rPr>
+        <w:t>: Included for future hyperparameter tuning.</w:t>
       </w:r>
     </w:p>
     <w:p>
       <w:pPr>
-        <w:numPr>
-          <w:ilvl w:val="0"/>
-          <w:numId w:val="29"/>
-        </w:numPr>
-        <w:spacing w:before="100" w:beforeAutospacing="1" w:after="100" w:afterAutospacing="1" w:line="240" w:lineRule="auto"/>
-        <w:rPr>
-          <w:rFonts w:ascii="Times New Roman" w:eastAsia="Times New Roman" w:hAnsi="Times New Roman" w:cs="Times New Roman"/>
-          <w:sz w:val="24"/>
-          <w:szCs w:val="24"/>
-          <w:lang w:val="en-US" w:eastAsia="el-GR"/>
-        </w:rPr>
-      </w:pPr>
-      <w:r>
-        <w:rPr>
-          <w:rFonts w:ascii="Times New Roman" w:eastAsia="Times New Roman" w:hAnsi="Times New Roman" w:cs="Times New Roman"/>
-          <w:sz w:val="24"/>
-          <w:szCs w:val="24"/>
-          <w:lang w:val="en-US" w:eastAsia="el-GR"/>
-        </w:rPr>
-        <w:t>Later fine-tuned after unfreezing all layers</w:t>
+        <w:spacing w:after="0" w:line="240" w:lineRule="auto"/>
+        <w:rPr>
+          <w:rFonts w:ascii="Times New Roman" w:eastAsia="Times New Roman" w:hAnsi="Times New Roman" w:cs="Times New Roman"/>
+          <w:sz w:val="24"/>
+          <w:szCs w:val="24"/>
+          <w:lang w:eastAsia="el-GR"/>
+        </w:rPr>
+      </w:pPr>
+      <w:r>
+        <w:rPr>
+          <w:rFonts w:ascii="Times New Roman" w:eastAsia="Times New Roman" w:hAnsi="Times New Roman" w:cs="Times New Roman"/>
+          <w:sz w:val="24"/>
+          <w:szCs w:val="24"/>
+          <w:lang w:eastAsia="el-GR"/>
+        </w:rPr>
+        <w:pict>
+          <v:rect id="_x0000_i1028" style="width:0;height:1.5pt" o:hralign="center" o:hrstd="t" o:hr="t" fillcolor="#a0a0a0" stroked="f"/>
+        </w:pict>
       </w:r>
     </w:p>
     <w:p>
       <w:pPr>
         <w:spacing w:before="100" w:beforeAutospacing="1" w:after="100" w:afterAutospacing="1" w:line="240" w:lineRule="auto"/>
-        <w:outlineLvl w:val="3"/>
+        <w:outlineLvl w:val="2"/>
         <w:rPr>
           <w:rFonts w:ascii="Times New Roman" w:eastAsia="Times New Roman" w:hAnsi="Times New Roman" w:cs="Times New Roman"/>
           <w:b/>
           <w:bCs/>
-          <w:sz w:val="24"/>
-          <w:szCs w:val="24"/>
+          <w:sz w:val="27"/>
+          <w:szCs w:val="27"/>
           <w:lang w:eastAsia="el-GR"/>
         </w:rPr>
       </w:pPr>
-      <w:proofErr w:type="spellStart"/>
       <w:r>
         <w:rPr>
           <w:rFonts w:ascii="Times New Roman" w:eastAsia="Times New Roman" w:hAnsi="Times New Roman" w:cs="Times New Roman"/>
           <w:b/>
           <w:bCs/>
-          <w:sz w:val="24"/>
-          <w:szCs w:val="24"/>
+          <w:sz w:val="27"/>
+          <w:szCs w:val="27"/>
           <w:lang w:eastAsia="el-GR"/>
         </w:rPr>
-        <w:lastRenderedPageBreak/>
-        <w:t>Training</w:t>
-      </w:r>
-      <w:proofErr w:type="spellEnd"/>
+        <w:t xml:space="preserve">2. </w:t>
+      </w:r>
+      <w:proofErr w:type="spellStart"/>
       <w:r>
         <w:rPr>
           <w:rFonts w:ascii="Times New Roman" w:eastAsia="Times New Roman" w:hAnsi="Times New Roman" w:cs="Times New Roman"/>
           <w:b/>
           <w:bCs/>
-          <w:sz w:val="24"/>
-          <w:szCs w:val="24"/>
+          <w:sz w:val="27"/>
+          <w:szCs w:val="27"/>
           <w:lang w:eastAsia="el-GR"/>
         </w:rPr>
-        <w:t>/</w:t>
-      </w:r>
-      <w:proofErr w:type="spellStart"/>
+        <w:t>Implementation</w:t>
+      </w:r>
+      <w:proofErr w:type="spellEnd"/>
       <w:r>
         <w:rPr>
           <w:rFonts w:ascii="Times New Roman" w:eastAsia="Times New Roman" w:hAnsi="Times New Roman" w:cs="Times New Roman"/>
           <w:b/>
           <w:bCs/>
-          <w:sz w:val="24"/>
-          <w:szCs w:val="24"/>
+          <w:sz w:val="27"/>
+          <w:szCs w:val="27"/>
           <w:lang w:eastAsia="el-GR"/>
         </w:rPr>
-        <w:t>Tuning</w:t>
-      </w:r>
-      <w:proofErr w:type="spellEnd"/>
+        <w:t xml:space="preserve"> </w:t>
+      </w:r>
+      <w:proofErr w:type="spellStart"/>
       <w:r>
         <w:rPr>
           <w:rFonts w:ascii="Times New Roman" w:eastAsia="Times New Roman" w:hAnsi="Times New Roman" w:cs="Times New Roman"/>
           <w:b/>
           <w:bCs/>
-          <w:sz w:val="24"/>
-          <w:szCs w:val="24"/>
+          <w:sz w:val="27"/>
+          <w:szCs w:val="27"/>
           <w:lang w:eastAsia="el-GR"/>
         </w:rPr>
-        <w:t xml:space="preserve"> </w:t>
-      </w:r>
-      <w:proofErr w:type="spellStart"/>
-      <w:r>
-        <w:rPr>
-          <w:rFonts w:ascii="Times New Roman" w:eastAsia="Times New Roman" w:hAnsi="Times New Roman" w:cs="Times New Roman"/>
-          <w:b/>
-          <w:bCs/>
-          <w:sz w:val="24"/>
-          <w:szCs w:val="24"/>
-          <w:lang w:eastAsia="el-GR"/>
-        </w:rPr>
-        <w:t>Process</w:t>
+        <w:t>Steps</w:t>
       </w:r>
       <w:proofErr w:type="spellEnd"/>
     </w:p>
@@ -2462,31 +2560,182 @@
       <w:pPr>
         <w:numPr>
           <w:ilvl w:val="0"/>
-          <w:numId w:val="30"/>
+          <w:numId w:val="36"/>
         </w:numPr>
         <w:spacing w:before="100" w:beforeAutospacing="1" w:after="100" w:afterAutospacing="1" w:line="240" w:lineRule="auto"/>
         <w:rPr>
           <w:rFonts w:ascii="Times New Roman" w:eastAsia="Times New Roman" w:hAnsi="Times New Roman" w:cs="Times New Roman"/>
           <w:sz w:val="24"/>
           <w:szCs w:val="24"/>
-          <w:lang w:val="en-US" w:eastAsia="el-GR"/>
-        </w:rPr>
-      </w:pPr>
-      <w:r>
-        <w:rPr>
-          <w:rFonts w:ascii="Times New Roman" w:eastAsia="Times New Roman" w:hAnsi="Times New Roman" w:cs="Times New Roman"/>
-          <w:sz w:val="24"/>
-          <w:szCs w:val="24"/>
-          <w:lang w:val="en-US" w:eastAsia="el-GR"/>
-        </w:rPr>
-        <w:t>Input shape was resized to 224x224</w:t>
+          <w:lang w:eastAsia="el-GR"/>
+        </w:rPr>
+      </w:pPr>
+      <w:r>
+        <w:rPr>
+          <w:rFonts w:ascii="Times New Roman" w:eastAsia="Times New Roman" w:hAnsi="Times New Roman" w:cs="Times New Roman"/>
+          <w:b/>
+          <w:bCs/>
+          <w:sz w:val="24"/>
+          <w:szCs w:val="24"/>
+          <w:lang w:val="en-US" w:eastAsia="el-GR"/>
+        </w:rPr>
+        <w:t>Data loading and preprocessing</w:t>
+      </w:r>
+      <w:r>
+        <w:rPr>
+          <w:rFonts w:ascii="Times New Roman" w:eastAsia="Times New Roman" w:hAnsi="Times New Roman" w:cs="Times New Roman"/>
+          <w:sz w:val="24"/>
+          <w:szCs w:val="24"/>
+          <w:lang w:val="en-US" w:eastAsia="el-GR"/>
+        </w:rPr>
+        <w:br/>
+      </w:r>
+      <w:proofErr w:type="gramStart"/>
+      <w:r>
+        <w:rPr>
+          <w:rFonts w:ascii="Times New Roman" w:eastAsia="Times New Roman" w:hAnsi="Times New Roman" w:cs="Times New Roman"/>
+          <w:sz w:val="24"/>
+          <w:szCs w:val="24"/>
+          <w:lang w:val="en-US" w:eastAsia="el-GR"/>
+        </w:rPr>
+        <w:t>A</w:t>
+      </w:r>
+      <w:proofErr w:type="gramEnd"/>
+      <w:r>
+        <w:rPr>
+          <w:rFonts w:ascii="Times New Roman" w:eastAsia="Times New Roman" w:hAnsi="Times New Roman" w:cs="Times New Roman"/>
+          <w:sz w:val="24"/>
+          <w:szCs w:val="24"/>
+          <w:lang w:val="en-US" w:eastAsia="el-GR"/>
+        </w:rPr>
+        <w:t xml:space="preserve"> caching mechanism was implemented to preprocess the dataset locally, save it to disk, and later load it efficiently in Colab. </w:t>
+      </w:r>
+      <w:proofErr w:type="spellStart"/>
+      <w:r>
+        <w:rPr>
+          <w:rFonts w:ascii="Times New Roman" w:eastAsia="Times New Roman" w:hAnsi="Times New Roman" w:cs="Times New Roman"/>
+          <w:sz w:val="24"/>
+          <w:szCs w:val="24"/>
+          <w:lang w:eastAsia="el-GR"/>
+        </w:rPr>
+        <w:t>This</w:t>
+      </w:r>
+      <w:proofErr w:type="spellEnd"/>
+      <w:r>
+        <w:rPr>
+          <w:rFonts w:ascii="Times New Roman" w:eastAsia="Times New Roman" w:hAnsi="Times New Roman" w:cs="Times New Roman"/>
+          <w:sz w:val="24"/>
+          <w:szCs w:val="24"/>
+          <w:lang w:eastAsia="el-GR"/>
+        </w:rPr>
+        <w:t xml:space="preserve"> </w:t>
+      </w:r>
+      <w:proofErr w:type="spellStart"/>
+      <w:r>
+        <w:rPr>
+          <w:rFonts w:ascii="Times New Roman" w:eastAsia="Times New Roman" w:hAnsi="Times New Roman" w:cs="Times New Roman"/>
+          <w:sz w:val="24"/>
+          <w:szCs w:val="24"/>
+          <w:lang w:eastAsia="el-GR"/>
+        </w:rPr>
+        <w:t>minimized</w:t>
+      </w:r>
+      <w:proofErr w:type="spellEnd"/>
+      <w:r>
+        <w:rPr>
+          <w:rFonts w:ascii="Times New Roman" w:eastAsia="Times New Roman" w:hAnsi="Times New Roman" w:cs="Times New Roman"/>
+          <w:sz w:val="24"/>
+          <w:szCs w:val="24"/>
+          <w:lang w:eastAsia="el-GR"/>
+        </w:rPr>
+        <w:t xml:space="preserve"> </w:t>
+      </w:r>
+      <w:proofErr w:type="spellStart"/>
+      <w:r>
+        <w:rPr>
+          <w:rFonts w:ascii="Times New Roman" w:eastAsia="Times New Roman" w:hAnsi="Times New Roman" w:cs="Times New Roman"/>
+          <w:sz w:val="24"/>
+          <w:szCs w:val="24"/>
+          <w:lang w:eastAsia="el-GR"/>
+        </w:rPr>
+        <w:t>redundant</w:t>
+      </w:r>
+      <w:proofErr w:type="spellEnd"/>
+      <w:r>
+        <w:rPr>
+          <w:rFonts w:ascii="Times New Roman" w:eastAsia="Times New Roman" w:hAnsi="Times New Roman" w:cs="Times New Roman"/>
+          <w:sz w:val="24"/>
+          <w:szCs w:val="24"/>
+          <w:lang w:eastAsia="el-GR"/>
+        </w:rPr>
+        <w:t xml:space="preserve"> </w:t>
+      </w:r>
+      <w:proofErr w:type="spellStart"/>
+      <w:r>
+        <w:rPr>
+          <w:rFonts w:ascii="Times New Roman" w:eastAsia="Times New Roman" w:hAnsi="Times New Roman" w:cs="Times New Roman"/>
+          <w:sz w:val="24"/>
+          <w:szCs w:val="24"/>
+          <w:lang w:eastAsia="el-GR"/>
+        </w:rPr>
+        <w:t>computation</w:t>
+      </w:r>
+      <w:proofErr w:type="spellEnd"/>
+      <w:r>
+        <w:rPr>
+          <w:rFonts w:ascii="Times New Roman" w:eastAsia="Times New Roman" w:hAnsi="Times New Roman" w:cs="Times New Roman"/>
+          <w:sz w:val="24"/>
+          <w:szCs w:val="24"/>
+          <w:lang w:eastAsia="el-GR"/>
+        </w:rPr>
+        <w:t xml:space="preserve"> and </w:t>
+      </w:r>
+      <w:proofErr w:type="spellStart"/>
+      <w:r>
+        <w:rPr>
+          <w:rFonts w:ascii="Times New Roman" w:eastAsia="Times New Roman" w:hAnsi="Times New Roman" w:cs="Times New Roman"/>
+          <w:sz w:val="24"/>
+          <w:szCs w:val="24"/>
+          <w:lang w:eastAsia="el-GR"/>
+        </w:rPr>
+        <w:t>optimized</w:t>
+      </w:r>
+      <w:proofErr w:type="spellEnd"/>
+      <w:r>
+        <w:rPr>
+          <w:rFonts w:ascii="Times New Roman" w:eastAsia="Times New Roman" w:hAnsi="Times New Roman" w:cs="Times New Roman"/>
+          <w:sz w:val="24"/>
+          <w:szCs w:val="24"/>
+          <w:lang w:eastAsia="el-GR"/>
+        </w:rPr>
+        <w:t xml:space="preserve"> RAM </w:t>
+      </w:r>
+      <w:proofErr w:type="spellStart"/>
+      <w:r>
+        <w:rPr>
+          <w:rFonts w:ascii="Times New Roman" w:eastAsia="Times New Roman" w:hAnsi="Times New Roman" w:cs="Times New Roman"/>
+          <w:sz w:val="24"/>
+          <w:szCs w:val="24"/>
+          <w:lang w:eastAsia="el-GR"/>
+        </w:rPr>
+        <w:t>usage</w:t>
+      </w:r>
+      <w:proofErr w:type="spellEnd"/>
+      <w:r>
+        <w:rPr>
+          <w:rFonts w:ascii="Times New Roman" w:eastAsia="Times New Roman" w:hAnsi="Times New Roman" w:cs="Times New Roman"/>
+          <w:sz w:val="24"/>
+          <w:szCs w:val="24"/>
+          <w:lang w:eastAsia="el-GR"/>
+        </w:rPr>
+        <w:t>.</w:t>
       </w:r>
     </w:p>
     <w:p>
       <w:pPr>
         <w:numPr>
           <w:ilvl w:val="0"/>
-          <w:numId w:val="30"/>
+          <w:numId w:val="36"/>
         </w:numPr>
         <w:spacing w:before="100" w:beforeAutospacing="1" w:after="100" w:afterAutospacing="1" w:line="240" w:lineRule="auto"/>
         <w:rPr>
@@ -2499,18 +2748,30 @@
       <w:r>
         <w:rPr>
           <w:rFonts w:ascii="Times New Roman" w:eastAsia="Times New Roman" w:hAnsi="Times New Roman" w:cs="Times New Roman"/>
-          <w:sz w:val="24"/>
-          <w:szCs w:val="24"/>
-          <w:lang w:val="en-US" w:eastAsia="el-GR"/>
-        </w:rPr>
-        <w:t>Custom CNN trained from scratch using Adam optimizer (1e-4)</w:t>
+          <w:b/>
+          <w:bCs/>
+          <w:sz w:val="24"/>
+          <w:szCs w:val="24"/>
+          <w:lang w:val="en-US" w:eastAsia="el-GR"/>
+        </w:rPr>
+        <w:t>Model development</w:t>
+      </w:r>
+      <w:r>
+        <w:rPr>
+          <w:rFonts w:ascii="Times New Roman" w:eastAsia="Times New Roman" w:hAnsi="Times New Roman" w:cs="Times New Roman"/>
+          <w:sz w:val="24"/>
+          <w:szCs w:val="24"/>
+          <w:lang w:val="en-US" w:eastAsia="el-GR"/>
+        </w:rPr>
+        <w:br/>
+        <w:t>Two models were implemented: a CNN from scratch and a pretrained EfficientNetB0 model with a shared backbone and dual-task outputs (binary classification and body part prediction).</w:t>
       </w:r>
     </w:p>
     <w:p>
       <w:pPr>
         <w:numPr>
           <w:ilvl w:val="0"/>
-          <w:numId w:val="30"/>
+          <w:numId w:val="36"/>
         </w:numPr>
         <w:spacing w:before="100" w:beforeAutospacing="1" w:after="100" w:afterAutospacing="1" w:line="240" w:lineRule="auto"/>
         <w:rPr>
@@ -2520,189 +2781,1008 @@
           <w:lang w:val="en-US" w:eastAsia="el-GR"/>
         </w:rPr>
       </w:pPr>
-      <w:proofErr w:type="spellStart"/>
-      <w:r>
-        <w:rPr>
-          <w:rFonts w:ascii="Times New Roman" w:eastAsia="Times New Roman" w:hAnsi="Times New Roman" w:cs="Times New Roman"/>
-          <w:sz w:val="24"/>
-          <w:szCs w:val="24"/>
-          <w:lang w:val="en-US" w:eastAsia="el-GR"/>
-        </w:rPr>
-        <w:t>ResNet</w:t>
-      </w:r>
-      <w:proofErr w:type="spellEnd"/>
-      <w:r>
-        <w:rPr>
-          <w:rFonts w:ascii="Times New Roman" w:eastAsia="Times New Roman" w:hAnsi="Times New Roman" w:cs="Times New Roman"/>
-          <w:sz w:val="24"/>
-          <w:szCs w:val="24"/>
-          <w:lang w:val="en-US" w:eastAsia="el-GR"/>
-        </w:rPr>
-        <w:t xml:space="preserve"> model trained in two phases: (1) freeze base, train head; (2) unfreeze and fine-tune with lower LR (1e-5)</w:t>
+      <w:r>
+        <w:rPr>
+          <w:rFonts w:ascii="Times New Roman" w:eastAsia="Times New Roman" w:hAnsi="Times New Roman" w:cs="Times New Roman"/>
+          <w:b/>
+          <w:bCs/>
+          <w:sz w:val="24"/>
+          <w:szCs w:val="24"/>
+          <w:lang w:val="en-US" w:eastAsia="el-GR"/>
+        </w:rPr>
+        <w:t>Model evaluation</w:t>
+      </w:r>
+      <w:r>
+        <w:rPr>
+          <w:rFonts w:ascii="Times New Roman" w:eastAsia="Times New Roman" w:hAnsi="Times New Roman" w:cs="Times New Roman"/>
+          <w:sz w:val="24"/>
+          <w:szCs w:val="24"/>
+          <w:lang w:val="en-US" w:eastAsia="el-GR"/>
+        </w:rPr>
+        <w:br/>
+        <w:t>The evaluation includes F1 score, accuracy, precision, and recall for the binary classification task (normal vs. abnormal), as well as categorical accuracy for the body part prediction.</w:t>
       </w:r>
     </w:p>
     <w:p>
       <w:pPr>
+        <w:spacing w:after="0" w:line="240" w:lineRule="auto"/>
+        <w:rPr>
+          <w:rFonts w:ascii="Times New Roman" w:eastAsia="Times New Roman" w:hAnsi="Times New Roman" w:cs="Times New Roman"/>
+          <w:sz w:val="24"/>
+          <w:szCs w:val="24"/>
+          <w:lang w:eastAsia="el-GR"/>
+        </w:rPr>
+      </w:pPr>
+      <w:r>
+        <w:rPr>
+          <w:rFonts w:ascii="Times New Roman" w:eastAsia="Times New Roman" w:hAnsi="Times New Roman" w:cs="Times New Roman"/>
+          <w:sz w:val="24"/>
+          <w:szCs w:val="24"/>
+          <w:lang w:eastAsia="el-GR"/>
+        </w:rPr>
+        <w:pict>
+          <v:rect id="_x0000_i1029" style="width:0;height:1.5pt" o:hralign="center" o:hrstd="t" o:hr="t" fillcolor="#a0a0a0" stroked="f"/>
+        </w:pict>
+      </w:r>
+    </w:p>
+    <w:p>
+      <w:pPr>
+        <w:spacing w:before="100" w:beforeAutospacing="1" w:after="100" w:afterAutospacing="1" w:line="240" w:lineRule="auto"/>
+        <w:outlineLvl w:val="2"/>
+        <w:rPr>
+          <w:rFonts w:ascii="Times New Roman" w:eastAsia="Times New Roman" w:hAnsi="Times New Roman" w:cs="Times New Roman"/>
+          <w:b/>
+          <w:bCs/>
+          <w:sz w:val="27"/>
+          <w:szCs w:val="27"/>
+          <w:lang w:eastAsia="el-GR"/>
+        </w:rPr>
+      </w:pPr>
+      <w:r>
+        <w:rPr>
+          <w:rFonts w:ascii="Times New Roman" w:eastAsia="Times New Roman" w:hAnsi="Times New Roman" w:cs="Times New Roman"/>
+          <w:b/>
+          <w:bCs/>
+          <w:sz w:val="27"/>
+          <w:szCs w:val="27"/>
+          <w:lang w:eastAsia="el-GR"/>
+        </w:rPr>
+        <w:t xml:space="preserve">3. </w:t>
+      </w:r>
+      <w:proofErr w:type="spellStart"/>
+      <w:r>
+        <w:rPr>
+          <w:rFonts w:ascii="Times New Roman" w:eastAsia="Times New Roman" w:hAnsi="Times New Roman" w:cs="Times New Roman"/>
+          <w:b/>
+          <w:bCs/>
+          <w:sz w:val="27"/>
+          <w:szCs w:val="27"/>
+          <w:lang w:eastAsia="el-GR"/>
+        </w:rPr>
+        <w:t>Challenges</w:t>
+      </w:r>
+      <w:proofErr w:type="spellEnd"/>
+      <w:r>
+        <w:rPr>
+          <w:rFonts w:ascii="Times New Roman" w:eastAsia="Times New Roman" w:hAnsi="Times New Roman" w:cs="Times New Roman"/>
+          <w:b/>
+          <w:bCs/>
+          <w:sz w:val="27"/>
+          <w:szCs w:val="27"/>
+          <w:lang w:eastAsia="el-GR"/>
+        </w:rPr>
+        <w:t xml:space="preserve"> and </w:t>
+      </w:r>
+      <w:proofErr w:type="spellStart"/>
+      <w:r>
+        <w:rPr>
+          <w:rFonts w:ascii="Times New Roman" w:eastAsia="Times New Roman" w:hAnsi="Times New Roman" w:cs="Times New Roman"/>
+          <w:b/>
+          <w:bCs/>
+          <w:sz w:val="27"/>
+          <w:szCs w:val="27"/>
+          <w:lang w:eastAsia="el-GR"/>
+        </w:rPr>
+        <w:t>Solutions</w:t>
+      </w:r>
+      <w:proofErr w:type="spellEnd"/>
+    </w:p>
+    <w:tbl>
+      <w:tblPr>
+        <w:tblW w:w="0" w:type="auto"/>
+        <w:tblCellSpacing w:w="15" w:type="dxa"/>
+        <w:tblCellMar>
+          <w:top w:w="15" w:type="dxa"/>
+          <w:left w:w="15" w:type="dxa"/>
+          <w:bottom w:w="15" w:type="dxa"/>
+          <w:right w:w="15" w:type="dxa"/>
+        </w:tblCellMar>
+        <w:tblLook w:val="04A0" w:firstRow="1" w:lastRow="0" w:firstColumn="1" w:lastColumn="0" w:noHBand="0" w:noVBand="1"/>
+      </w:tblPr>
+      <w:tblGrid>
+        <w:gridCol w:w="3302"/>
+        <w:gridCol w:w="5004"/>
+      </w:tblGrid>
+      <w:tr>
+        <w:trPr>
+          <w:tblHeader/>
+          <w:tblCellSpacing w:w="15" w:type="dxa"/>
+        </w:trPr>
+        <w:tc>
+          <w:tcPr>
+            <w:tcW w:w="0" w:type="auto"/>
+            <w:vAlign w:val="center"/>
+            <w:hideMark/>
+          </w:tcPr>
+          <w:p>
+            <w:pPr>
+              <w:spacing w:after="0" w:line="240" w:lineRule="auto"/>
+              <w:jc w:val="center"/>
+              <w:rPr>
+                <w:rFonts w:ascii="Times New Roman" w:eastAsia="Times New Roman" w:hAnsi="Times New Roman" w:cs="Times New Roman"/>
+                <w:b/>
+                <w:bCs/>
+                <w:sz w:val="24"/>
+                <w:szCs w:val="24"/>
+                <w:lang w:eastAsia="el-GR"/>
+              </w:rPr>
+            </w:pPr>
+            <w:proofErr w:type="spellStart"/>
+            <w:r>
+              <w:rPr>
+                <w:rFonts w:ascii="Times New Roman" w:eastAsia="Times New Roman" w:hAnsi="Times New Roman" w:cs="Times New Roman"/>
+                <w:b/>
+                <w:bCs/>
+                <w:sz w:val="24"/>
+                <w:szCs w:val="24"/>
+                <w:lang w:eastAsia="el-GR"/>
+              </w:rPr>
+              <w:t>Challenge</w:t>
+            </w:r>
+            <w:proofErr w:type="spellEnd"/>
+          </w:p>
+        </w:tc>
+        <w:tc>
+          <w:tcPr>
+            <w:tcW w:w="0" w:type="auto"/>
+            <w:vAlign w:val="center"/>
+            <w:hideMark/>
+          </w:tcPr>
+          <w:p>
+            <w:pPr>
+              <w:spacing w:after="0" w:line="240" w:lineRule="auto"/>
+              <w:jc w:val="center"/>
+              <w:rPr>
+                <w:rFonts w:ascii="Times New Roman" w:eastAsia="Times New Roman" w:hAnsi="Times New Roman" w:cs="Times New Roman"/>
+                <w:b/>
+                <w:bCs/>
+                <w:sz w:val="24"/>
+                <w:szCs w:val="24"/>
+                <w:lang w:eastAsia="el-GR"/>
+              </w:rPr>
+            </w:pPr>
+            <w:proofErr w:type="spellStart"/>
+            <w:r>
+              <w:rPr>
+                <w:rFonts w:ascii="Times New Roman" w:eastAsia="Times New Roman" w:hAnsi="Times New Roman" w:cs="Times New Roman"/>
+                <w:b/>
+                <w:bCs/>
+                <w:sz w:val="24"/>
+                <w:szCs w:val="24"/>
+                <w:lang w:eastAsia="el-GR"/>
+              </w:rPr>
+              <w:t>Solution</w:t>
+            </w:r>
+            <w:proofErr w:type="spellEnd"/>
+          </w:p>
+        </w:tc>
+      </w:tr>
+      <w:tr>
+        <w:trPr>
+          <w:tblCellSpacing w:w="15" w:type="dxa"/>
+        </w:trPr>
+        <w:tc>
+          <w:tcPr>
+            <w:tcW w:w="0" w:type="auto"/>
+            <w:vAlign w:val="center"/>
+            <w:hideMark/>
+          </w:tcPr>
+          <w:p>
+            <w:pPr>
+              <w:spacing w:after="0" w:line="240" w:lineRule="auto"/>
+              <w:rPr>
+                <w:rFonts w:ascii="Times New Roman" w:eastAsia="Times New Roman" w:hAnsi="Times New Roman" w:cs="Times New Roman"/>
+                <w:sz w:val="24"/>
+                <w:szCs w:val="24"/>
+                <w:lang w:val="en-US" w:eastAsia="el-GR"/>
+              </w:rPr>
+            </w:pPr>
+            <w:r>
+              <w:rPr>
+                <w:rFonts w:ascii="Times New Roman" w:eastAsia="Times New Roman" w:hAnsi="Times New Roman" w:cs="Times New Roman"/>
+                <w:sz w:val="24"/>
+                <w:szCs w:val="24"/>
+                <w:lang w:val="en-US" w:eastAsia="el-GR"/>
+              </w:rPr>
+              <w:t>Slow preprocessing time on Colab</w:t>
+            </w:r>
+          </w:p>
+        </w:tc>
+        <w:tc>
+          <w:tcPr>
+            <w:tcW w:w="0" w:type="auto"/>
+            <w:vAlign w:val="center"/>
+            <w:hideMark/>
+          </w:tcPr>
+          <w:p>
+            <w:pPr>
+              <w:spacing w:after="0" w:line="240" w:lineRule="auto"/>
+              <w:rPr>
+                <w:rFonts w:ascii="Times New Roman" w:eastAsia="Times New Roman" w:hAnsi="Times New Roman" w:cs="Times New Roman"/>
+                <w:sz w:val="24"/>
+                <w:szCs w:val="24"/>
+                <w:lang w:val="en-US" w:eastAsia="el-GR"/>
+              </w:rPr>
+            </w:pPr>
+            <w:r>
+              <w:rPr>
+                <w:rFonts w:ascii="Times New Roman" w:eastAsia="Times New Roman" w:hAnsi="Times New Roman" w:cs="Times New Roman"/>
+                <w:sz w:val="24"/>
+                <w:szCs w:val="24"/>
+                <w:lang w:val="en-US" w:eastAsia="el-GR"/>
+              </w:rPr>
+              <w:t xml:space="preserve">Preprocessed the dataset locally and stored it using </w:t>
+            </w:r>
+            <w:r>
+              <w:rPr>
+                <w:rFonts w:ascii="Courier New" w:eastAsia="Times New Roman" w:hAnsi="Courier New" w:cs="Courier New"/>
+                <w:sz w:val="20"/>
+                <w:szCs w:val="20"/>
+                <w:lang w:val="en-US" w:eastAsia="el-GR"/>
+              </w:rPr>
+              <w:t>joblib</w:t>
+            </w:r>
+            <w:r>
+              <w:rPr>
+                <w:rFonts w:ascii="Times New Roman" w:eastAsia="Times New Roman" w:hAnsi="Times New Roman" w:cs="Times New Roman"/>
+                <w:sz w:val="24"/>
+                <w:szCs w:val="24"/>
+                <w:lang w:val="en-US" w:eastAsia="el-GR"/>
+              </w:rPr>
+              <w:t xml:space="preserve"> for faster loading.</w:t>
+            </w:r>
+          </w:p>
+        </w:tc>
+      </w:tr>
+      <w:tr>
+        <w:trPr>
+          <w:tblCellSpacing w:w="15" w:type="dxa"/>
+        </w:trPr>
+        <w:tc>
+          <w:tcPr>
+            <w:tcW w:w="0" w:type="auto"/>
+            <w:vAlign w:val="center"/>
+            <w:hideMark/>
+          </w:tcPr>
+          <w:p>
+            <w:pPr>
+              <w:spacing w:after="0" w:line="240" w:lineRule="auto"/>
+              <w:rPr>
+                <w:rFonts w:ascii="Times New Roman" w:eastAsia="Times New Roman" w:hAnsi="Times New Roman" w:cs="Times New Roman"/>
+                <w:sz w:val="24"/>
+                <w:szCs w:val="24"/>
+                <w:lang w:eastAsia="el-GR"/>
+              </w:rPr>
+            </w:pPr>
+            <w:r>
+              <w:rPr>
+                <w:rFonts w:ascii="Times New Roman" w:eastAsia="Times New Roman" w:hAnsi="Times New Roman" w:cs="Times New Roman"/>
+                <w:sz w:val="24"/>
+                <w:szCs w:val="24"/>
+                <w:lang w:eastAsia="el-GR"/>
+              </w:rPr>
+              <w:t xml:space="preserve">RAM </w:t>
+            </w:r>
+            <w:proofErr w:type="spellStart"/>
+            <w:r>
+              <w:rPr>
+                <w:rFonts w:ascii="Times New Roman" w:eastAsia="Times New Roman" w:hAnsi="Times New Roman" w:cs="Times New Roman"/>
+                <w:sz w:val="24"/>
+                <w:szCs w:val="24"/>
+                <w:lang w:eastAsia="el-GR"/>
+              </w:rPr>
+              <w:t>limitations</w:t>
+            </w:r>
+            <w:proofErr w:type="spellEnd"/>
+            <w:r>
+              <w:rPr>
+                <w:rFonts w:ascii="Times New Roman" w:eastAsia="Times New Roman" w:hAnsi="Times New Roman" w:cs="Times New Roman"/>
+                <w:sz w:val="24"/>
+                <w:szCs w:val="24"/>
+                <w:lang w:eastAsia="el-GR"/>
+              </w:rPr>
+              <w:t xml:space="preserve"> in </w:t>
+            </w:r>
+            <w:proofErr w:type="spellStart"/>
+            <w:r>
+              <w:rPr>
+                <w:rFonts w:ascii="Times New Roman" w:eastAsia="Times New Roman" w:hAnsi="Times New Roman" w:cs="Times New Roman"/>
+                <w:sz w:val="24"/>
+                <w:szCs w:val="24"/>
+                <w:lang w:eastAsia="el-GR"/>
+              </w:rPr>
+              <w:t>Colab</w:t>
+            </w:r>
+            <w:proofErr w:type="spellEnd"/>
+          </w:p>
+        </w:tc>
+        <w:tc>
+          <w:tcPr>
+            <w:tcW w:w="0" w:type="auto"/>
+            <w:vAlign w:val="center"/>
+            <w:hideMark/>
+          </w:tcPr>
+          <w:p>
+            <w:pPr>
+              <w:spacing w:after="0" w:line="240" w:lineRule="auto"/>
+              <w:rPr>
+                <w:rFonts w:ascii="Times New Roman" w:eastAsia="Times New Roman" w:hAnsi="Times New Roman" w:cs="Times New Roman"/>
+                <w:sz w:val="24"/>
+                <w:szCs w:val="24"/>
+                <w:lang w:val="en-US" w:eastAsia="el-GR"/>
+              </w:rPr>
+            </w:pPr>
+            <w:r>
+              <w:rPr>
+                <w:rFonts w:ascii="Times New Roman" w:eastAsia="Times New Roman" w:hAnsi="Times New Roman" w:cs="Times New Roman"/>
+                <w:sz w:val="24"/>
+                <w:szCs w:val="24"/>
+                <w:lang w:val="en-US" w:eastAsia="el-GR"/>
+              </w:rPr>
+              <w:t>Used memory-efficient data representations and batch training.</w:t>
+            </w:r>
+          </w:p>
+        </w:tc>
+      </w:tr>
+      <w:tr>
+        <w:trPr>
+          <w:tblCellSpacing w:w="15" w:type="dxa"/>
+        </w:trPr>
+        <w:tc>
+          <w:tcPr>
+            <w:tcW w:w="0" w:type="auto"/>
+            <w:vAlign w:val="center"/>
+            <w:hideMark/>
+          </w:tcPr>
+          <w:p>
+            <w:pPr>
+              <w:spacing w:after="0" w:line="240" w:lineRule="auto"/>
+              <w:rPr>
+                <w:rFonts w:ascii="Times New Roman" w:eastAsia="Times New Roman" w:hAnsi="Times New Roman" w:cs="Times New Roman"/>
+                <w:sz w:val="24"/>
+                <w:szCs w:val="24"/>
+                <w:lang w:eastAsia="el-GR"/>
+              </w:rPr>
+            </w:pPr>
+            <w:proofErr w:type="spellStart"/>
+            <w:r>
+              <w:rPr>
+                <w:rFonts w:ascii="Times New Roman" w:eastAsia="Times New Roman" w:hAnsi="Times New Roman" w:cs="Times New Roman"/>
+                <w:sz w:val="24"/>
+                <w:szCs w:val="24"/>
+                <w:lang w:eastAsia="el-GR"/>
+              </w:rPr>
+              <w:t>TensorFlow</w:t>
+            </w:r>
+            <w:proofErr w:type="spellEnd"/>
+            <w:r>
+              <w:rPr>
+                <w:rFonts w:ascii="Times New Roman" w:eastAsia="Times New Roman" w:hAnsi="Times New Roman" w:cs="Times New Roman"/>
+                <w:sz w:val="24"/>
+                <w:szCs w:val="24"/>
+                <w:lang w:eastAsia="el-GR"/>
+              </w:rPr>
+              <w:t xml:space="preserve"> </w:t>
+            </w:r>
+            <w:proofErr w:type="spellStart"/>
+            <w:r>
+              <w:rPr>
+                <w:rFonts w:ascii="Times New Roman" w:eastAsia="Times New Roman" w:hAnsi="Times New Roman" w:cs="Times New Roman"/>
+                <w:sz w:val="24"/>
+                <w:szCs w:val="24"/>
+                <w:lang w:eastAsia="el-GR"/>
+              </w:rPr>
+              <w:t>installation</w:t>
+            </w:r>
+            <w:proofErr w:type="spellEnd"/>
+            <w:r>
+              <w:rPr>
+                <w:rFonts w:ascii="Times New Roman" w:eastAsia="Times New Roman" w:hAnsi="Times New Roman" w:cs="Times New Roman"/>
+                <w:sz w:val="24"/>
+                <w:szCs w:val="24"/>
+                <w:lang w:eastAsia="el-GR"/>
+              </w:rPr>
+              <w:t xml:space="preserve"> </w:t>
+            </w:r>
+            <w:proofErr w:type="spellStart"/>
+            <w:r>
+              <w:rPr>
+                <w:rFonts w:ascii="Times New Roman" w:eastAsia="Times New Roman" w:hAnsi="Times New Roman" w:cs="Times New Roman"/>
+                <w:sz w:val="24"/>
+                <w:szCs w:val="24"/>
+                <w:lang w:eastAsia="el-GR"/>
+              </w:rPr>
+              <w:t>issues</w:t>
+            </w:r>
+            <w:proofErr w:type="spellEnd"/>
+            <w:r>
+              <w:rPr>
+                <w:rFonts w:ascii="Times New Roman" w:eastAsia="Times New Roman" w:hAnsi="Times New Roman" w:cs="Times New Roman"/>
+                <w:sz w:val="24"/>
+                <w:szCs w:val="24"/>
+                <w:lang w:eastAsia="el-GR"/>
+              </w:rPr>
+              <w:t xml:space="preserve"> </w:t>
+            </w:r>
+            <w:proofErr w:type="spellStart"/>
+            <w:r>
+              <w:rPr>
+                <w:rFonts w:ascii="Times New Roman" w:eastAsia="Times New Roman" w:hAnsi="Times New Roman" w:cs="Times New Roman"/>
+                <w:sz w:val="24"/>
+                <w:szCs w:val="24"/>
+                <w:lang w:eastAsia="el-GR"/>
+              </w:rPr>
+              <w:t>locally</w:t>
+            </w:r>
+            <w:proofErr w:type="spellEnd"/>
+          </w:p>
+        </w:tc>
+        <w:tc>
+          <w:tcPr>
+            <w:tcW w:w="0" w:type="auto"/>
+            <w:vAlign w:val="center"/>
+            <w:hideMark/>
+          </w:tcPr>
+          <w:p>
+            <w:pPr>
+              <w:spacing w:after="0" w:line="240" w:lineRule="auto"/>
+              <w:rPr>
+                <w:rFonts w:ascii="Times New Roman" w:eastAsia="Times New Roman" w:hAnsi="Times New Roman" w:cs="Times New Roman"/>
+                <w:sz w:val="24"/>
+                <w:szCs w:val="24"/>
+                <w:lang w:val="en-US" w:eastAsia="el-GR"/>
+              </w:rPr>
+            </w:pPr>
+            <w:r>
+              <w:rPr>
+                <w:rFonts w:ascii="Times New Roman" w:eastAsia="Times New Roman" w:hAnsi="Times New Roman" w:cs="Times New Roman"/>
+                <w:sz w:val="24"/>
+                <w:szCs w:val="24"/>
+                <w:lang w:val="en-US" w:eastAsia="el-GR"/>
+              </w:rPr>
+              <w:t>Downgraded Python to version 3.10 to ensure compatibility with required packages.</w:t>
+            </w:r>
+          </w:p>
+        </w:tc>
+      </w:tr>
+      <w:tr>
+        <w:trPr>
+          <w:tblCellSpacing w:w="15" w:type="dxa"/>
+        </w:trPr>
+        <w:tc>
+          <w:tcPr>
+            <w:tcW w:w="0" w:type="auto"/>
+            <w:vAlign w:val="center"/>
+            <w:hideMark/>
+          </w:tcPr>
+          <w:p>
+            <w:pPr>
+              <w:spacing w:after="0" w:line="240" w:lineRule="auto"/>
+              <w:rPr>
+                <w:rFonts w:ascii="Times New Roman" w:eastAsia="Times New Roman" w:hAnsi="Times New Roman" w:cs="Times New Roman"/>
+                <w:sz w:val="24"/>
+                <w:szCs w:val="24"/>
+                <w:lang w:val="en-US" w:eastAsia="el-GR"/>
+              </w:rPr>
+            </w:pPr>
+            <w:r>
+              <w:rPr>
+                <w:rFonts w:ascii="Times New Roman" w:eastAsia="Times New Roman" w:hAnsi="Times New Roman" w:cs="Times New Roman"/>
+                <w:sz w:val="24"/>
+                <w:szCs w:val="24"/>
+                <w:lang w:val="en-US" w:eastAsia="el-GR"/>
+              </w:rPr>
+              <w:t>Class imbalance and distribution across body parts</w:t>
+            </w:r>
+          </w:p>
+        </w:tc>
+        <w:tc>
+          <w:tcPr>
+            <w:tcW w:w="0" w:type="auto"/>
+            <w:vAlign w:val="center"/>
+            <w:hideMark/>
+          </w:tcPr>
+          <w:p>
+            <w:pPr>
+              <w:spacing w:after="0" w:line="240" w:lineRule="auto"/>
+              <w:rPr>
+                <w:rFonts w:ascii="Times New Roman" w:eastAsia="Times New Roman" w:hAnsi="Times New Roman" w:cs="Times New Roman"/>
+                <w:sz w:val="24"/>
+                <w:szCs w:val="24"/>
+                <w:lang w:val="en-US" w:eastAsia="el-GR"/>
+              </w:rPr>
+            </w:pPr>
+            <w:r>
+              <w:rPr>
+                <w:rFonts w:ascii="Times New Roman" w:eastAsia="Times New Roman" w:hAnsi="Times New Roman" w:cs="Times New Roman"/>
+                <w:sz w:val="24"/>
+                <w:szCs w:val="24"/>
+                <w:lang w:val="en-US" w:eastAsia="el-GR"/>
+              </w:rPr>
+              <w:t>Used multitask learning to encourage shared representations across categories.</w:t>
+            </w:r>
+          </w:p>
+        </w:tc>
+      </w:tr>
+      <w:tr>
+        <w:trPr>
+          <w:tblCellSpacing w:w="15" w:type="dxa"/>
+        </w:trPr>
+        <w:tc>
+          <w:tcPr>
+            <w:tcW w:w="0" w:type="auto"/>
+            <w:vAlign w:val="center"/>
+            <w:hideMark/>
+          </w:tcPr>
+          <w:p>
+            <w:pPr>
+              <w:spacing w:after="0" w:line="240" w:lineRule="auto"/>
+              <w:rPr>
+                <w:rFonts w:ascii="Times New Roman" w:eastAsia="Times New Roman" w:hAnsi="Times New Roman" w:cs="Times New Roman"/>
+                <w:sz w:val="24"/>
+                <w:szCs w:val="24"/>
+                <w:lang w:val="en-US" w:eastAsia="el-GR"/>
+              </w:rPr>
+            </w:pPr>
+            <w:r>
+              <w:rPr>
+                <w:rFonts w:ascii="Times New Roman" w:eastAsia="Times New Roman" w:hAnsi="Times New Roman" w:cs="Times New Roman"/>
+                <w:sz w:val="24"/>
+                <w:szCs w:val="24"/>
+                <w:lang w:val="en-US" w:eastAsia="el-GR"/>
+              </w:rPr>
+              <w:t>Need for modularity and reproducibility</w:t>
+            </w:r>
+          </w:p>
+        </w:tc>
+        <w:tc>
+          <w:tcPr>
+            <w:tcW w:w="0" w:type="auto"/>
+            <w:vAlign w:val="center"/>
+            <w:hideMark/>
+          </w:tcPr>
+          <w:p>
+            <w:pPr>
+              <w:spacing w:after="0" w:line="240" w:lineRule="auto"/>
+              <w:rPr>
+                <w:rFonts w:ascii="Times New Roman" w:eastAsia="Times New Roman" w:hAnsi="Times New Roman" w:cs="Times New Roman"/>
+                <w:sz w:val="24"/>
+                <w:szCs w:val="24"/>
+                <w:lang w:val="en-US" w:eastAsia="el-GR"/>
+              </w:rPr>
+            </w:pPr>
+            <w:r>
+              <w:rPr>
+                <w:rFonts w:ascii="Times New Roman" w:eastAsia="Times New Roman" w:hAnsi="Times New Roman" w:cs="Times New Roman"/>
+                <w:sz w:val="24"/>
+                <w:szCs w:val="24"/>
+                <w:lang w:val="en-US" w:eastAsia="el-GR"/>
+              </w:rPr>
+              <w:t>Structured code into independent modules and centralized configuration.</w:t>
+            </w:r>
+          </w:p>
+        </w:tc>
+      </w:tr>
+      <w:tr>
+        <w:trPr>
+          <w:tblCellSpacing w:w="15" w:type="dxa"/>
+        </w:trPr>
+        <w:tc>
+          <w:tcPr>
+            <w:tcW w:w="0" w:type="auto"/>
+            <w:vAlign w:val="center"/>
+            <w:hideMark/>
+          </w:tcPr>
+          <w:p>
+            <w:pPr>
+              <w:spacing w:after="0" w:line="240" w:lineRule="auto"/>
+              <w:rPr>
+                <w:rFonts w:ascii="Times New Roman" w:eastAsia="Times New Roman" w:hAnsi="Times New Roman" w:cs="Times New Roman"/>
+                <w:sz w:val="24"/>
+                <w:szCs w:val="24"/>
+                <w:lang w:eastAsia="el-GR"/>
+              </w:rPr>
+            </w:pPr>
+            <w:proofErr w:type="spellStart"/>
+            <w:r>
+              <w:rPr>
+                <w:rFonts w:ascii="Times New Roman" w:eastAsia="Times New Roman" w:hAnsi="Times New Roman" w:cs="Times New Roman"/>
+                <w:sz w:val="24"/>
+                <w:szCs w:val="24"/>
+                <w:lang w:eastAsia="el-GR"/>
+              </w:rPr>
+              <w:t>Monitoring</w:t>
+            </w:r>
+            <w:proofErr w:type="spellEnd"/>
+            <w:r>
+              <w:rPr>
+                <w:rFonts w:ascii="Times New Roman" w:eastAsia="Times New Roman" w:hAnsi="Times New Roman" w:cs="Times New Roman"/>
+                <w:sz w:val="24"/>
+                <w:szCs w:val="24"/>
+                <w:lang w:eastAsia="el-GR"/>
+              </w:rPr>
+              <w:t xml:space="preserve"> </w:t>
+            </w:r>
+            <w:proofErr w:type="spellStart"/>
+            <w:r>
+              <w:rPr>
+                <w:rFonts w:ascii="Times New Roman" w:eastAsia="Times New Roman" w:hAnsi="Times New Roman" w:cs="Times New Roman"/>
+                <w:sz w:val="24"/>
+                <w:szCs w:val="24"/>
+                <w:lang w:eastAsia="el-GR"/>
+              </w:rPr>
+              <w:t>data</w:t>
+            </w:r>
+            <w:proofErr w:type="spellEnd"/>
+            <w:r>
+              <w:rPr>
+                <w:rFonts w:ascii="Times New Roman" w:eastAsia="Times New Roman" w:hAnsi="Times New Roman" w:cs="Times New Roman"/>
+                <w:sz w:val="24"/>
+                <w:szCs w:val="24"/>
+                <w:lang w:eastAsia="el-GR"/>
+              </w:rPr>
+              <w:t xml:space="preserve"> </w:t>
+            </w:r>
+            <w:proofErr w:type="spellStart"/>
+            <w:r>
+              <w:rPr>
+                <w:rFonts w:ascii="Times New Roman" w:eastAsia="Times New Roman" w:hAnsi="Times New Roman" w:cs="Times New Roman"/>
+                <w:sz w:val="24"/>
+                <w:szCs w:val="24"/>
+                <w:lang w:eastAsia="el-GR"/>
+              </w:rPr>
+              <w:t>loading</w:t>
+            </w:r>
+            <w:proofErr w:type="spellEnd"/>
+            <w:r>
+              <w:rPr>
+                <w:rFonts w:ascii="Times New Roman" w:eastAsia="Times New Roman" w:hAnsi="Times New Roman" w:cs="Times New Roman"/>
+                <w:sz w:val="24"/>
+                <w:szCs w:val="24"/>
+                <w:lang w:eastAsia="el-GR"/>
+              </w:rPr>
+              <w:t xml:space="preserve"> </w:t>
+            </w:r>
+            <w:proofErr w:type="spellStart"/>
+            <w:r>
+              <w:rPr>
+                <w:rFonts w:ascii="Times New Roman" w:eastAsia="Times New Roman" w:hAnsi="Times New Roman" w:cs="Times New Roman"/>
+                <w:sz w:val="24"/>
+                <w:szCs w:val="24"/>
+                <w:lang w:eastAsia="el-GR"/>
+              </w:rPr>
+              <w:t>progress</w:t>
+            </w:r>
+            <w:proofErr w:type="spellEnd"/>
+          </w:p>
+        </w:tc>
+        <w:tc>
+          <w:tcPr>
+            <w:tcW w:w="0" w:type="auto"/>
+            <w:vAlign w:val="center"/>
+            <w:hideMark/>
+          </w:tcPr>
+          <w:p>
+            <w:pPr>
+              <w:spacing w:after="0" w:line="240" w:lineRule="auto"/>
+              <w:rPr>
+                <w:rFonts w:ascii="Times New Roman" w:eastAsia="Times New Roman" w:hAnsi="Times New Roman" w:cs="Times New Roman"/>
+                <w:sz w:val="24"/>
+                <w:szCs w:val="24"/>
+                <w:lang w:val="en-US" w:eastAsia="el-GR"/>
+              </w:rPr>
+            </w:pPr>
+            <w:r>
+              <w:rPr>
+                <w:rFonts w:ascii="Times New Roman" w:eastAsia="Times New Roman" w:hAnsi="Times New Roman" w:cs="Times New Roman"/>
+                <w:sz w:val="24"/>
+                <w:szCs w:val="24"/>
+                <w:lang w:val="en-US" w:eastAsia="el-GR"/>
+              </w:rPr>
+              <w:t xml:space="preserve">Incorporated </w:t>
+            </w:r>
+            <w:r>
+              <w:rPr>
+                <w:rFonts w:ascii="Courier New" w:eastAsia="Times New Roman" w:hAnsi="Courier New" w:cs="Courier New"/>
+                <w:sz w:val="20"/>
+                <w:szCs w:val="20"/>
+                <w:lang w:val="en-US" w:eastAsia="el-GR"/>
+              </w:rPr>
+              <w:t>tqdm</w:t>
+            </w:r>
+            <w:r>
+              <w:rPr>
+                <w:rFonts w:ascii="Times New Roman" w:eastAsia="Times New Roman" w:hAnsi="Times New Roman" w:cs="Times New Roman"/>
+                <w:sz w:val="24"/>
+                <w:szCs w:val="24"/>
+                <w:lang w:val="en-US" w:eastAsia="el-GR"/>
+              </w:rPr>
+              <w:t xml:space="preserve"> to visualize progress during preprocessing.</w:t>
+            </w:r>
+          </w:p>
+        </w:tc>
+      </w:tr>
+      <w:tr>
+        <w:trPr>
+          <w:tblCellSpacing w:w="15" w:type="dxa"/>
+        </w:trPr>
+        <w:tc>
+          <w:tcPr>
+            <w:tcW w:w="0" w:type="auto"/>
+            <w:vAlign w:val="center"/>
+            <w:hideMark/>
+          </w:tcPr>
+          <w:p>
+            <w:pPr>
+              <w:spacing w:after="0" w:line="240" w:lineRule="auto"/>
+              <w:rPr>
+                <w:rFonts w:ascii="Times New Roman" w:eastAsia="Times New Roman" w:hAnsi="Times New Roman" w:cs="Times New Roman"/>
+                <w:sz w:val="24"/>
+                <w:szCs w:val="24"/>
+                <w:lang w:eastAsia="el-GR"/>
+              </w:rPr>
+            </w:pPr>
+            <w:proofErr w:type="spellStart"/>
+            <w:r>
+              <w:rPr>
+                <w:rFonts w:ascii="Times New Roman" w:eastAsia="Times New Roman" w:hAnsi="Times New Roman" w:cs="Times New Roman"/>
+                <w:sz w:val="24"/>
+                <w:szCs w:val="24"/>
+                <w:lang w:eastAsia="el-GR"/>
+              </w:rPr>
+              <w:t>Differences</w:t>
+            </w:r>
+            <w:proofErr w:type="spellEnd"/>
+            <w:r>
+              <w:rPr>
+                <w:rFonts w:ascii="Times New Roman" w:eastAsia="Times New Roman" w:hAnsi="Times New Roman" w:cs="Times New Roman"/>
+                <w:sz w:val="24"/>
+                <w:szCs w:val="24"/>
+                <w:lang w:eastAsia="el-GR"/>
+              </w:rPr>
+              <w:t xml:space="preserve"> in </w:t>
+            </w:r>
+            <w:proofErr w:type="spellStart"/>
+            <w:r>
+              <w:rPr>
+                <w:rFonts w:ascii="Times New Roman" w:eastAsia="Times New Roman" w:hAnsi="Times New Roman" w:cs="Times New Roman"/>
+                <w:sz w:val="24"/>
+                <w:szCs w:val="24"/>
+                <w:lang w:eastAsia="el-GR"/>
+              </w:rPr>
+              <w:t>runtime</w:t>
+            </w:r>
+            <w:proofErr w:type="spellEnd"/>
+            <w:r>
+              <w:rPr>
+                <w:rFonts w:ascii="Times New Roman" w:eastAsia="Times New Roman" w:hAnsi="Times New Roman" w:cs="Times New Roman"/>
+                <w:sz w:val="24"/>
+                <w:szCs w:val="24"/>
+                <w:lang w:eastAsia="el-GR"/>
+              </w:rPr>
+              <w:t xml:space="preserve"> </w:t>
+            </w:r>
+            <w:proofErr w:type="spellStart"/>
+            <w:r>
+              <w:rPr>
+                <w:rFonts w:ascii="Times New Roman" w:eastAsia="Times New Roman" w:hAnsi="Times New Roman" w:cs="Times New Roman"/>
+                <w:sz w:val="24"/>
+                <w:szCs w:val="24"/>
+                <w:lang w:eastAsia="el-GR"/>
+              </w:rPr>
+              <w:t>environments</w:t>
+            </w:r>
+            <w:proofErr w:type="spellEnd"/>
+          </w:p>
+        </w:tc>
+        <w:tc>
+          <w:tcPr>
+            <w:tcW w:w="0" w:type="auto"/>
+            <w:vAlign w:val="center"/>
+            <w:hideMark/>
+          </w:tcPr>
+          <w:p>
+            <w:pPr>
+              <w:spacing w:after="0" w:line="240" w:lineRule="auto"/>
+              <w:rPr>
+                <w:rFonts w:ascii="Times New Roman" w:eastAsia="Times New Roman" w:hAnsi="Times New Roman" w:cs="Times New Roman"/>
+                <w:sz w:val="24"/>
+                <w:szCs w:val="24"/>
+                <w:lang w:val="en-US" w:eastAsia="el-GR"/>
+              </w:rPr>
+            </w:pPr>
+            <w:r>
+              <w:rPr>
+                <w:rFonts w:ascii="Times New Roman" w:eastAsia="Times New Roman" w:hAnsi="Times New Roman" w:cs="Times New Roman"/>
+                <w:sz w:val="24"/>
+                <w:szCs w:val="24"/>
+                <w:lang w:val="en-US" w:eastAsia="el-GR"/>
+              </w:rPr>
+              <w:t xml:space="preserve">Standardized all configurations and file paths using a shared </w:t>
+            </w:r>
+            <w:r>
+              <w:rPr>
+                <w:rFonts w:ascii="Courier New" w:eastAsia="Times New Roman" w:hAnsi="Courier New" w:cs="Courier New"/>
+                <w:sz w:val="20"/>
+                <w:szCs w:val="20"/>
+                <w:lang w:val="en-US" w:eastAsia="el-GR"/>
+              </w:rPr>
+              <w:t>config.py</w:t>
+            </w:r>
+            <w:r>
+              <w:rPr>
+                <w:rFonts w:ascii="Times New Roman" w:eastAsia="Times New Roman" w:hAnsi="Times New Roman" w:cs="Times New Roman"/>
+                <w:sz w:val="24"/>
+                <w:szCs w:val="24"/>
+                <w:lang w:val="en-US" w:eastAsia="el-GR"/>
+              </w:rPr>
+              <w:t xml:space="preserve"> module.</w:t>
+            </w:r>
+          </w:p>
+        </w:tc>
+      </w:tr>
+    </w:tbl>
+    <w:p>
+      <w:pPr>
+        <w:spacing w:after="0" w:line="240" w:lineRule="auto"/>
+        <w:rPr>
+          <w:rFonts w:ascii="Times New Roman" w:eastAsia="Times New Roman" w:hAnsi="Times New Roman" w:cs="Times New Roman"/>
+          <w:sz w:val="24"/>
+          <w:szCs w:val="24"/>
+          <w:lang w:eastAsia="el-GR"/>
+        </w:rPr>
+      </w:pPr>
+      <w:r>
+        <w:rPr>
+          <w:rFonts w:ascii="Times New Roman" w:eastAsia="Times New Roman" w:hAnsi="Times New Roman" w:cs="Times New Roman"/>
+          <w:sz w:val="24"/>
+          <w:szCs w:val="24"/>
+          <w:lang w:eastAsia="el-GR"/>
+        </w:rPr>
+        <w:pict>
+          <v:rect id="_x0000_i1030" style="width:0;height:1.5pt" o:hralign="center" o:hrstd="t" o:hr="t" fillcolor="#a0a0a0" stroked="f"/>
+        </w:pict>
+      </w:r>
+    </w:p>
+    <w:p>
+      <w:pPr>
+        <w:spacing w:before="100" w:beforeAutospacing="1" w:after="100" w:afterAutospacing="1" w:line="240" w:lineRule="auto"/>
+        <w:outlineLvl w:val="2"/>
+        <w:rPr>
+          <w:rFonts w:ascii="Times New Roman" w:eastAsia="Times New Roman" w:hAnsi="Times New Roman" w:cs="Times New Roman"/>
+          <w:b/>
+          <w:bCs/>
+          <w:sz w:val="27"/>
+          <w:szCs w:val="27"/>
+          <w:lang w:val="en-US" w:eastAsia="el-GR"/>
+        </w:rPr>
+      </w:pPr>
+      <w:r>
+        <w:rPr>
+          <w:rFonts w:ascii="Times New Roman" w:eastAsia="Times New Roman" w:hAnsi="Times New Roman" w:cs="Times New Roman"/>
+          <w:b/>
+          <w:bCs/>
+          <w:sz w:val="27"/>
+          <w:szCs w:val="27"/>
+          <w:lang w:val="en-US" w:eastAsia="el-GR"/>
+        </w:rPr>
+        <w:lastRenderedPageBreak/>
+        <w:t>4. Results and Reflections</w:t>
+      </w:r>
+    </w:p>
+    <w:p>
+      <w:pPr>
+        <w:spacing w:before="100" w:beforeAutospacing="1" w:after="100" w:afterAutospacing="1" w:line="240" w:lineRule="auto"/>
+        <w:rPr>
+          <w:rFonts w:ascii="Times New Roman" w:eastAsia="Times New Roman" w:hAnsi="Times New Roman" w:cs="Times New Roman"/>
+          <w:sz w:val="24"/>
+          <w:szCs w:val="24"/>
+          <w:lang w:val="en-US" w:eastAsia="el-GR"/>
+        </w:rPr>
+      </w:pPr>
+      <w:r>
+        <w:rPr>
+          <w:rFonts w:ascii="Times New Roman" w:eastAsia="Times New Roman" w:hAnsi="Times New Roman" w:cs="Times New Roman"/>
+          <w:sz w:val="24"/>
+          <w:szCs w:val="24"/>
+          <w:lang w:val="en-US" w:eastAsia="el-GR"/>
+        </w:rPr>
+        <w:t>With the implemented approach:</w:t>
+      </w:r>
+    </w:p>
+    <w:p>
+      <w:pPr>
         <w:numPr>
           <w:ilvl w:val="0"/>
-          <w:numId w:val="30"/>
+          <w:numId w:val="37"/>
         </w:numPr>
         <w:spacing w:before="100" w:beforeAutospacing="1" w:after="100" w:afterAutospacing="1" w:line="240" w:lineRule="auto"/>
         <w:rPr>
           <w:rFonts w:ascii="Times New Roman" w:eastAsia="Times New Roman" w:hAnsi="Times New Roman" w:cs="Times New Roman"/>
           <w:sz w:val="24"/>
           <w:szCs w:val="24"/>
-          <w:lang w:eastAsia="el-GR"/>
-        </w:rPr>
-      </w:pPr>
-      <w:proofErr w:type="spellStart"/>
-      <w:r>
-        <w:rPr>
-          <w:rFonts w:ascii="Times New Roman" w:eastAsia="Times New Roman" w:hAnsi="Times New Roman" w:cs="Times New Roman"/>
-          <w:sz w:val="24"/>
-          <w:szCs w:val="24"/>
-          <w:lang w:eastAsia="el-GR"/>
-        </w:rPr>
-        <w:t>EarlyStopping</w:t>
-      </w:r>
-      <w:proofErr w:type="spellEnd"/>
-      <w:r>
-        <w:rPr>
-          <w:rFonts w:ascii="Times New Roman" w:eastAsia="Times New Roman" w:hAnsi="Times New Roman" w:cs="Times New Roman"/>
-          <w:sz w:val="24"/>
-          <w:szCs w:val="24"/>
-          <w:lang w:eastAsia="el-GR"/>
-        </w:rPr>
-        <w:t xml:space="preserve"> </w:t>
-      </w:r>
-      <w:proofErr w:type="spellStart"/>
-      <w:r>
-        <w:rPr>
-          <w:rFonts w:ascii="Times New Roman" w:eastAsia="Times New Roman" w:hAnsi="Times New Roman" w:cs="Times New Roman"/>
-          <w:sz w:val="24"/>
-          <w:szCs w:val="24"/>
-          <w:lang w:eastAsia="el-GR"/>
-        </w:rPr>
-        <w:t>used</w:t>
-      </w:r>
-      <w:proofErr w:type="spellEnd"/>
-      <w:r>
-        <w:rPr>
-          <w:rFonts w:ascii="Times New Roman" w:eastAsia="Times New Roman" w:hAnsi="Times New Roman" w:cs="Times New Roman"/>
-          <w:sz w:val="24"/>
-          <w:szCs w:val="24"/>
-          <w:lang w:eastAsia="el-GR"/>
-        </w:rPr>
-        <w:t xml:space="preserve"> </w:t>
-      </w:r>
-      <w:proofErr w:type="spellStart"/>
-      <w:r>
-        <w:rPr>
-          <w:rFonts w:ascii="Times New Roman" w:eastAsia="Times New Roman" w:hAnsi="Times New Roman" w:cs="Times New Roman"/>
-          <w:sz w:val="24"/>
-          <w:szCs w:val="24"/>
-          <w:lang w:eastAsia="el-GR"/>
-        </w:rPr>
-        <w:t>to</w:t>
-      </w:r>
-      <w:proofErr w:type="spellEnd"/>
-      <w:r>
-        <w:rPr>
-          <w:rFonts w:ascii="Times New Roman" w:eastAsia="Times New Roman" w:hAnsi="Times New Roman" w:cs="Times New Roman"/>
-          <w:sz w:val="24"/>
-          <w:szCs w:val="24"/>
-          <w:lang w:eastAsia="el-GR"/>
-        </w:rPr>
-        <w:t xml:space="preserve"> </w:t>
-      </w:r>
-      <w:proofErr w:type="spellStart"/>
-      <w:r>
-        <w:rPr>
-          <w:rFonts w:ascii="Times New Roman" w:eastAsia="Times New Roman" w:hAnsi="Times New Roman" w:cs="Times New Roman"/>
-          <w:sz w:val="24"/>
-          <w:szCs w:val="24"/>
-          <w:lang w:eastAsia="el-GR"/>
-        </w:rPr>
-        <w:t>avoid</w:t>
-      </w:r>
-      <w:proofErr w:type="spellEnd"/>
-      <w:r>
-        <w:rPr>
-          <w:rFonts w:ascii="Times New Roman" w:eastAsia="Times New Roman" w:hAnsi="Times New Roman" w:cs="Times New Roman"/>
-          <w:sz w:val="24"/>
-          <w:szCs w:val="24"/>
-          <w:lang w:eastAsia="el-GR"/>
-        </w:rPr>
-        <w:t xml:space="preserve"> </w:t>
-      </w:r>
-      <w:proofErr w:type="spellStart"/>
-      <w:r>
-        <w:rPr>
-          <w:rFonts w:ascii="Times New Roman" w:eastAsia="Times New Roman" w:hAnsi="Times New Roman" w:cs="Times New Roman"/>
-          <w:sz w:val="24"/>
-          <w:szCs w:val="24"/>
-          <w:lang w:eastAsia="el-GR"/>
-        </w:rPr>
-        <w:t>overfitting</w:t>
-      </w:r>
-      <w:proofErr w:type="spellEnd"/>
+          <w:lang w:val="en-US" w:eastAsia="el-GR"/>
+        </w:rPr>
+      </w:pPr>
+      <w:r>
+        <w:rPr>
+          <w:rFonts w:ascii="Times New Roman" w:eastAsia="Times New Roman" w:hAnsi="Times New Roman" w:cs="Times New Roman"/>
+          <w:sz w:val="24"/>
+          <w:szCs w:val="24"/>
+          <w:lang w:val="en-US" w:eastAsia="el-GR"/>
+        </w:rPr>
+        <w:t xml:space="preserve">The full dataset </w:t>
+      </w:r>
+      <w:proofErr w:type="gramStart"/>
+      <w:r>
+        <w:rPr>
+          <w:rFonts w:ascii="Times New Roman" w:eastAsia="Times New Roman" w:hAnsi="Times New Roman" w:cs="Times New Roman"/>
+          <w:sz w:val="24"/>
+          <w:szCs w:val="24"/>
+          <w:lang w:val="en-US" w:eastAsia="el-GR"/>
+        </w:rPr>
+        <w:t>can be preprocessed and cached locally,</w:t>
+      </w:r>
+      <w:proofErr w:type="gramEnd"/>
+      <w:r>
+        <w:rPr>
+          <w:rFonts w:ascii="Times New Roman" w:eastAsia="Times New Roman" w:hAnsi="Times New Roman" w:cs="Times New Roman"/>
+          <w:sz w:val="24"/>
+          <w:szCs w:val="24"/>
+          <w:lang w:val="en-US" w:eastAsia="el-GR"/>
+        </w:rPr>
+        <w:t xml:space="preserve"> significantly reducing Colab runtime.</w:t>
+      </w:r>
     </w:p>
     <w:p>
       <w:pPr>
+        <w:numPr>
+          <w:ilvl w:val="0"/>
+          <w:numId w:val="37"/>
+        </w:numPr>
         <w:spacing w:before="100" w:beforeAutospacing="1" w:after="100" w:afterAutospacing="1" w:line="240" w:lineRule="auto"/>
-        <w:outlineLvl w:val="3"/>
-        <w:rPr>
-          <w:rFonts w:ascii="Times New Roman" w:eastAsia="Times New Roman" w:hAnsi="Times New Roman" w:cs="Times New Roman"/>
-          <w:b/>
-          <w:bCs/>
-          <w:sz w:val="24"/>
-          <w:szCs w:val="24"/>
-          <w:lang w:eastAsia="el-GR"/>
-        </w:rPr>
-      </w:pPr>
-      <w:proofErr w:type="spellStart"/>
-      <w:r>
-        <w:rPr>
-          <w:rFonts w:ascii="Times New Roman" w:eastAsia="Times New Roman" w:hAnsi="Times New Roman" w:cs="Times New Roman"/>
-          <w:b/>
-          <w:bCs/>
-          <w:sz w:val="24"/>
-          <w:szCs w:val="24"/>
-          <w:lang w:eastAsia="el-GR"/>
-        </w:rPr>
-        <w:t>Challenges</w:t>
-      </w:r>
-      <w:proofErr w:type="spellEnd"/>
-      <w:r>
-        <w:rPr>
-          <w:rFonts w:ascii="Times New Roman" w:eastAsia="Times New Roman" w:hAnsi="Times New Roman" w:cs="Times New Roman"/>
-          <w:b/>
-          <w:bCs/>
-          <w:sz w:val="24"/>
-          <w:szCs w:val="24"/>
-          <w:lang w:eastAsia="el-GR"/>
-        </w:rPr>
-        <w:t xml:space="preserve"> &amp; </w:t>
-      </w:r>
-      <w:proofErr w:type="spellStart"/>
-      <w:r>
-        <w:rPr>
-          <w:rFonts w:ascii="Times New Roman" w:eastAsia="Times New Roman" w:hAnsi="Times New Roman" w:cs="Times New Roman"/>
-          <w:b/>
-          <w:bCs/>
-          <w:sz w:val="24"/>
-          <w:szCs w:val="24"/>
-          <w:lang w:eastAsia="el-GR"/>
-        </w:rPr>
-        <w:t>Solutions</w:t>
-      </w:r>
-      <w:proofErr w:type="spellEnd"/>
+        <w:rPr>
+          <w:rFonts w:ascii="Times New Roman" w:eastAsia="Times New Roman" w:hAnsi="Times New Roman" w:cs="Times New Roman"/>
+          <w:sz w:val="24"/>
+          <w:szCs w:val="24"/>
+          <w:lang w:val="en-US" w:eastAsia="el-GR"/>
+        </w:rPr>
+      </w:pPr>
+      <w:r>
+        <w:rPr>
+          <w:rFonts w:ascii="Times New Roman" w:eastAsia="Times New Roman" w:hAnsi="Times New Roman" w:cs="Times New Roman"/>
+          <w:sz w:val="24"/>
+          <w:szCs w:val="24"/>
+          <w:lang w:val="en-US" w:eastAsia="el-GR"/>
+        </w:rPr>
+        <w:t>Training pipelines for both CNN and pretrained models are functional, efficient, and reusable.</w:t>
+      </w:r>
     </w:p>
     <w:p>
       <w:pPr>
         <w:numPr>
           <w:ilvl w:val="0"/>
-          <w:numId w:val="31"/>
+          <w:numId w:val="37"/>
         </w:numPr>
         <w:spacing w:before="100" w:beforeAutospacing="1" w:after="100" w:afterAutospacing="1" w:line="240" w:lineRule="auto"/>
         <w:rPr>
@@ -2712,41 +3792,32 @@
           <w:lang w:val="en-US" w:eastAsia="el-GR"/>
         </w:rPr>
       </w:pPr>
-      <w:r>
-        <w:rPr>
-          <w:rFonts w:ascii="Times New Roman" w:eastAsia="Times New Roman" w:hAnsi="Times New Roman" w:cs="Times New Roman"/>
-          <w:sz w:val="24"/>
-          <w:szCs w:val="24"/>
-          <w:lang w:val="en-US" w:eastAsia="el-GR"/>
-        </w:rPr>
-        <w:t xml:space="preserve">Memory and loading time were a concern; we solved this by saving image paths + labels using Pickle, and rebuilding datasets with </w:t>
-      </w:r>
-      <w:proofErr w:type="spellStart"/>
-      <w:r>
-        <w:rPr>
-          <w:rFonts w:ascii="Courier New" w:eastAsia="Times New Roman" w:hAnsi="Courier New" w:cs="Courier New"/>
-          <w:sz w:val="20"/>
-          <w:szCs w:val="20"/>
-          <w:lang w:val="en-US" w:eastAsia="el-GR"/>
-        </w:rPr>
-        <w:t>tf.data.Dataset</w:t>
-      </w:r>
-      <w:proofErr w:type="spellEnd"/>
-      <w:r>
-        <w:rPr>
-          <w:rFonts w:ascii="Times New Roman" w:eastAsia="Times New Roman" w:hAnsi="Times New Roman" w:cs="Times New Roman"/>
-          <w:sz w:val="24"/>
-          <w:szCs w:val="24"/>
-          <w:lang w:val="en-US" w:eastAsia="el-GR"/>
-        </w:rPr>
-        <w:t>.</w:t>
+      <w:proofErr w:type="gramStart"/>
+      <w:r>
+        <w:rPr>
+          <w:rFonts w:ascii="Times New Roman" w:eastAsia="Times New Roman" w:hAnsi="Times New Roman" w:cs="Times New Roman"/>
+          <w:sz w:val="24"/>
+          <w:szCs w:val="24"/>
+          <w:lang w:val="en-US" w:eastAsia="el-GR"/>
+        </w:rPr>
+        <w:t>The multitask</w:t>
+      </w:r>
+      <w:proofErr w:type="gramEnd"/>
+      <w:r>
+        <w:rPr>
+          <w:rFonts w:ascii="Times New Roman" w:eastAsia="Times New Roman" w:hAnsi="Times New Roman" w:cs="Times New Roman"/>
+          <w:sz w:val="24"/>
+          <w:szCs w:val="24"/>
+          <w:lang w:val="en-US" w:eastAsia="el-GR"/>
+        </w:rPr>
+        <w:t xml:space="preserve"> learning setup supports better feature extraction and performance consistency.</w:t>
       </w:r>
     </w:p>
     <w:p>
       <w:pPr>
         <w:numPr>
           <w:ilvl w:val="0"/>
-          <w:numId w:val="31"/>
+          <w:numId w:val="37"/>
         </w:numPr>
         <w:spacing w:before="100" w:beforeAutospacing="1" w:after="100" w:afterAutospacing="1" w:line="240" w:lineRule="auto"/>
         <w:rPr>
@@ -2763,395 +3834,41 @@
           <w:szCs w:val="24"/>
           <w:lang w:val="en-US" w:eastAsia="el-GR"/>
         </w:rPr>
-        <w:t xml:space="preserve">Transfer learning model required RGB input, so we reprocessed MURA to </w:t>
-      </w:r>
-      <w:proofErr w:type="gramStart"/>
-      <w:r>
-        <w:rPr>
-          <w:rFonts w:ascii="Times New Roman" w:eastAsia="Times New Roman" w:hAnsi="Times New Roman" w:cs="Times New Roman"/>
-          <w:sz w:val="24"/>
-          <w:szCs w:val="24"/>
-          <w:lang w:val="en-US" w:eastAsia="el-GR"/>
-        </w:rPr>
-        <w:t>3</w:t>
-      </w:r>
-      <w:proofErr w:type="gramEnd"/>
-      <w:r>
-        <w:rPr>
-          <w:rFonts w:ascii="Times New Roman" w:eastAsia="Times New Roman" w:hAnsi="Times New Roman" w:cs="Times New Roman"/>
-          <w:sz w:val="24"/>
-          <w:szCs w:val="24"/>
-          <w:lang w:val="en-US" w:eastAsia="el-GR"/>
-        </w:rPr>
-        <w:t xml:space="preserve"> channels.</w:t>
+        <w:t>The modular codebase enables easy experimentation, extension, and deployment.</w:t>
       </w:r>
     </w:p>
     <w:p>
       <w:pPr>
         <w:spacing w:before="100" w:beforeAutospacing="1" w:after="100" w:afterAutospacing="1" w:line="240" w:lineRule="auto"/>
-        <w:outlineLvl w:val="3"/>
-        <w:rPr>
-          <w:rFonts w:ascii="Times New Roman" w:eastAsia="Times New Roman" w:hAnsi="Times New Roman" w:cs="Times New Roman"/>
-          <w:b/>
-          <w:bCs/>
-          <w:sz w:val="24"/>
-          <w:szCs w:val="24"/>
-          <w:lang w:eastAsia="el-GR"/>
-        </w:rPr>
-      </w:pPr>
-      <w:proofErr w:type="spellStart"/>
-      <w:r>
-        <w:rPr>
-          <w:rFonts w:ascii="Times New Roman" w:eastAsia="Times New Roman" w:hAnsi="Times New Roman" w:cs="Times New Roman"/>
-          <w:b/>
-          <w:bCs/>
-          <w:sz w:val="24"/>
-          <w:szCs w:val="24"/>
-          <w:lang w:eastAsia="el-GR"/>
-        </w:rPr>
-        <w:t>Experimental</w:t>
-      </w:r>
-      <w:proofErr w:type="spellEnd"/>
-      <w:r>
-        <w:rPr>
-          <w:rFonts w:ascii="Times New Roman" w:eastAsia="Times New Roman" w:hAnsi="Times New Roman" w:cs="Times New Roman"/>
-          <w:b/>
-          <w:bCs/>
-          <w:sz w:val="24"/>
-          <w:szCs w:val="24"/>
-          <w:lang w:eastAsia="el-GR"/>
-        </w:rPr>
-        <w:t xml:space="preserve"> </w:t>
-      </w:r>
-      <w:proofErr w:type="spellStart"/>
-      <w:r>
-        <w:rPr>
-          <w:rFonts w:ascii="Times New Roman" w:eastAsia="Times New Roman" w:hAnsi="Times New Roman" w:cs="Times New Roman"/>
-          <w:b/>
-          <w:bCs/>
-          <w:sz w:val="24"/>
-          <w:szCs w:val="24"/>
-          <w:lang w:eastAsia="el-GR"/>
-        </w:rPr>
-        <w:t>Results</w:t>
-      </w:r>
-      <w:proofErr w:type="spellEnd"/>
+        <w:rPr>
+          <w:rFonts w:ascii="Times New Roman" w:eastAsia="Times New Roman" w:hAnsi="Times New Roman" w:cs="Times New Roman"/>
+          <w:sz w:val="24"/>
+          <w:szCs w:val="24"/>
+          <w:lang w:val="en-US" w:eastAsia="el-GR"/>
+        </w:rPr>
+      </w:pPr>
+      <w:r>
+        <w:rPr>
+          <w:rFonts w:ascii="Times New Roman" w:eastAsia="Times New Roman" w:hAnsi="Times New Roman" w:cs="Times New Roman"/>
+          <w:sz w:val="24"/>
+          <w:szCs w:val="24"/>
+          <w:lang w:val="en-US" w:eastAsia="el-GR"/>
+        </w:rPr>
+        <w:t>This approach aligns with best practices in both academic research and real-world machine learning development.</w:t>
+      </w:r>
     </w:p>
     <w:p>
       <w:pPr>
-        <w:spacing w:beforeAutospacing="1" w:after="100" w:afterAutospacing="1" w:line="240" w:lineRule="auto"/>
-        <w:rPr>
-          <w:rFonts w:ascii="Times New Roman" w:eastAsia="Times New Roman" w:hAnsi="Times New Roman" w:cs="Times New Roman"/>
-          <w:sz w:val="24"/>
-          <w:szCs w:val="24"/>
-          <w:lang w:val="en-US" w:eastAsia="el-GR"/>
-        </w:rPr>
-      </w:pPr>
-      <w:r>
-        <w:rPr>
-          <w:rFonts w:ascii="Times New Roman" w:eastAsia="Times New Roman" w:hAnsi="Times New Roman" w:cs="Times New Roman"/>
-          <w:sz w:val="24"/>
-          <w:szCs w:val="24"/>
-          <w:lang w:val="en-US" w:eastAsia="el-GR"/>
-        </w:rPr>
-        <w:t xml:space="preserve">(To </w:t>
-      </w:r>
-      <w:proofErr w:type="gramStart"/>
-      <w:r>
-        <w:rPr>
-          <w:rFonts w:ascii="Times New Roman" w:eastAsia="Times New Roman" w:hAnsi="Times New Roman" w:cs="Times New Roman"/>
-          <w:sz w:val="24"/>
-          <w:szCs w:val="24"/>
-          <w:lang w:val="en-US" w:eastAsia="el-GR"/>
-        </w:rPr>
-        <w:t>be updated</w:t>
-      </w:r>
-      <w:proofErr w:type="gramEnd"/>
-      <w:r>
-        <w:rPr>
-          <w:rFonts w:ascii="Times New Roman" w:eastAsia="Times New Roman" w:hAnsi="Times New Roman" w:cs="Times New Roman"/>
-          <w:sz w:val="24"/>
-          <w:szCs w:val="24"/>
-          <w:lang w:val="en-US" w:eastAsia="el-GR"/>
-        </w:rPr>
-        <w:t xml:space="preserve"> after training completes — upload images and insert metrics)</w:t>
-      </w:r>
-    </w:p>
-    <w:p>
-      <w:pPr>
-        <w:numPr>
-          <w:ilvl w:val="0"/>
-          <w:numId w:val="32"/>
-        </w:numPr>
-        <w:spacing w:before="100" w:beforeAutospacing="1" w:after="100" w:afterAutospacing="1" w:line="240" w:lineRule="auto"/>
-        <w:rPr>
-          <w:rFonts w:ascii="Times New Roman" w:eastAsia="Times New Roman" w:hAnsi="Times New Roman" w:cs="Times New Roman"/>
-          <w:sz w:val="24"/>
-          <w:szCs w:val="24"/>
-          <w:lang w:val="en-US" w:eastAsia="el-GR"/>
-        </w:rPr>
-      </w:pPr>
-      <w:r>
-        <w:rPr>
-          <w:rFonts w:ascii="Times New Roman" w:eastAsia="Times New Roman" w:hAnsi="Times New Roman" w:cs="Times New Roman"/>
-          <w:b/>
-          <w:bCs/>
-          <w:sz w:val="24"/>
-          <w:szCs w:val="24"/>
-          <w:lang w:val="en-US" w:eastAsia="el-GR"/>
-        </w:rPr>
-        <w:t>Custom CNN Accuracy</w:t>
-      </w:r>
-      <w:r>
-        <w:rPr>
-          <w:rFonts w:ascii="Times New Roman" w:eastAsia="Times New Roman" w:hAnsi="Times New Roman" w:cs="Times New Roman"/>
-          <w:sz w:val="24"/>
-          <w:szCs w:val="24"/>
-          <w:lang w:val="en-US" w:eastAsia="el-GR"/>
-        </w:rPr>
-        <w:t>: ~87% (</w:t>
-      </w:r>
-      <w:proofErr w:type="spellStart"/>
-      <w:r>
-        <w:rPr>
-          <w:rFonts w:ascii="Times New Roman" w:eastAsia="Times New Roman" w:hAnsi="Times New Roman" w:cs="Times New Roman"/>
-          <w:sz w:val="24"/>
-          <w:szCs w:val="24"/>
-          <w:lang w:val="en-US" w:eastAsia="el-GR"/>
-        </w:rPr>
-        <w:t>val</w:t>
-      </w:r>
-      <w:proofErr w:type="spellEnd"/>
-      <w:r>
-        <w:rPr>
-          <w:rFonts w:ascii="Times New Roman" w:eastAsia="Times New Roman" w:hAnsi="Times New Roman" w:cs="Times New Roman"/>
-          <w:sz w:val="24"/>
-          <w:szCs w:val="24"/>
-          <w:lang w:val="en-US" w:eastAsia="el-GR"/>
-        </w:rPr>
-        <w:t xml:space="preserve">) </w:t>
-      </w:r>
-      <w:r>
-        <w:rPr>
-          <w:rFonts w:ascii="Segoe UI Symbol" w:eastAsia="Times New Roman" w:hAnsi="Segoe UI Symbol" w:cs="Segoe UI Symbol"/>
+        <w:spacing w:after="0" w:line="240" w:lineRule="auto"/>
+        <w:rPr>
+          <w:rFonts w:ascii="Times New Roman" w:eastAsia="Times New Roman" w:hAnsi="Times New Roman" w:cs="Times New Roman"/>
           <w:sz w:val="24"/>
           <w:szCs w:val="24"/>
           <w:lang w:eastAsia="el-GR"/>
         </w:rPr>
-        <w:t>📎</w:t>
-      </w:r>
-      <w:r>
-        <w:rPr>
-          <w:rFonts w:ascii="Times New Roman" w:eastAsia="Times New Roman" w:hAnsi="Times New Roman" w:cs="Times New Roman"/>
-          <w:sz w:val="24"/>
-          <w:szCs w:val="24"/>
-          <w:lang w:val="en-US" w:eastAsia="el-GR"/>
-        </w:rPr>
-        <w:t xml:space="preserve"> Upload Image: </w:t>
-      </w:r>
-      <w:r>
-        <w:rPr>
-          <w:rFonts w:ascii="Courier New" w:eastAsia="Times New Roman" w:hAnsi="Courier New" w:cs="Courier New"/>
-          <w:sz w:val="20"/>
-          <w:szCs w:val="20"/>
-          <w:lang w:val="en-US" w:eastAsia="el-GR"/>
-        </w:rPr>
-        <w:t>mura_custom_cnn_accuracy_plot.png</w:t>
-      </w:r>
-      <w:r>
-        <w:rPr>
-          <w:rFonts w:ascii="Times New Roman" w:eastAsia="Times New Roman" w:hAnsi="Times New Roman" w:cs="Times New Roman"/>
-          <w:sz w:val="24"/>
-          <w:szCs w:val="24"/>
-          <w:lang w:val="en-US" w:eastAsia="el-GR"/>
-        </w:rPr>
-        <w:t xml:space="preserve"> </w:t>
-      </w:r>
-      <w:r>
-        <w:rPr>
-          <w:rFonts w:ascii="Segoe UI Symbol" w:eastAsia="Times New Roman" w:hAnsi="Segoe UI Symbol" w:cs="Segoe UI Symbol"/>
-          <w:sz w:val="24"/>
-          <w:szCs w:val="24"/>
-          <w:lang w:eastAsia="el-GR"/>
-        </w:rPr>
-        <w:t>📎</w:t>
-      </w:r>
-      <w:r>
-        <w:rPr>
-          <w:rFonts w:ascii="Times New Roman" w:eastAsia="Times New Roman" w:hAnsi="Times New Roman" w:cs="Times New Roman"/>
-          <w:sz w:val="24"/>
-          <w:szCs w:val="24"/>
-          <w:lang w:val="en-US" w:eastAsia="el-GR"/>
-        </w:rPr>
-        <w:t xml:space="preserve"> Upload Image: </w:t>
-      </w:r>
-      <w:r>
-        <w:rPr>
-          <w:rFonts w:ascii="Courier New" w:eastAsia="Times New Roman" w:hAnsi="Courier New" w:cs="Courier New"/>
-          <w:sz w:val="20"/>
-          <w:szCs w:val="20"/>
-          <w:lang w:val="en-US" w:eastAsia="el-GR"/>
-        </w:rPr>
-        <w:t>mura_custom_cnn_loss_plot.png</w:t>
-      </w:r>
-      <w:r>
-        <w:rPr>
-          <w:rFonts w:ascii="Times New Roman" w:eastAsia="Times New Roman" w:hAnsi="Times New Roman" w:cs="Times New Roman"/>
-          <w:sz w:val="24"/>
-          <w:szCs w:val="24"/>
-          <w:lang w:val="en-US" w:eastAsia="el-GR"/>
-        </w:rPr>
-        <w:t xml:space="preserve"> </w:t>
-      </w:r>
-      <w:r>
-        <w:rPr>
-          <w:rFonts w:ascii="Segoe UI Symbol" w:eastAsia="Times New Roman" w:hAnsi="Segoe UI Symbol" w:cs="Segoe UI Symbol"/>
-          <w:sz w:val="24"/>
-          <w:szCs w:val="24"/>
-          <w:lang w:eastAsia="el-GR"/>
-        </w:rPr>
-        <w:t>📎</w:t>
-      </w:r>
-      <w:r>
-        <w:rPr>
-          <w:rFonts w:ascii="Times New Roman" w:eastAsia="Times New Roman" w:hAnsi="Times New Roman" w:cs="Times New Roman"/>
-          <w:sz w:val="24"/>
-          <w:szCs w:val="24"/>
-          <w:lang w:val="en-US" w:eastAsia="el-GR"/>
-        </w:rPr>
-        <w:t xml:space="preserve"> Upload Image: </w:t>
-      </w:r>
-      <w:r>
-        <w:rPr>
-          <w:rFonts w:ascii="Courier New" w:eastAsia="Times New Roman" w:hAnsi="Courier New" w:cs="Courier New"/>
-          <w:sz w:val="20"/>
-          <w:szCs w:val="20"/>
-          <w:lang w:val="en-US" w:eastAsia="el-GR"/>
-        </w:rPr>
-        <w:t>mura_custom_cnn_confusion_matrix.png</w:t>
-      </w:r>
-    </w:p>
-    <w:p>
-      <w:pPr>
-        <w:numPr>
-          <w:ilvl w:val="0"/>
-          <w:numId w:val="32"/>
-        </w:numPr>
-        <w:spacing w:before="100" w:beforeAutospacing="1" w:after="100" w:afterAutospacing="1" w:line="240" w:lineRule="auto"/>
-        <w:rPr>
-          <w:rFonts w:ascii="Times New Roman" w:eastAsia="Times New Roman" w:hAnsi="Times New Roman" w:cs="Times New Roman"/>
-          <w:sz w:val="24"/>
-          <w:szCs w:val="24"/>
-          <w:lang w:val="en-US" w:eastAsia="el-GR"/>
-        </w:rPr>
-      </w:pPr>
-      <w:proofErr w:type="spellStart"/>
-      <w:r>
-        <w:rPr>
-          <w:rFonts w:ascii="Times New Roman" w:eastAsia="Times New Roman" w:hAnsi="Times New Roman" w:cs="Times New Roman"/>
-          <w:b/>
-          <w:bCs/>
-          <w:sz w:val="24"/>
-          <w:szCs w:val="24"/>
-          <w:lang w:val="en-US" w:eastAsia="el-GR"/>
-        </w:rPr>
-        <w:t>ResNet</w:t>
-      </w:r>
-      <w:proofErr w:type="spellEnd"/>
-      <w:r>
-        <w:rPr>
-          <w:rFonts w:ascii="Times New Roman" w:eastAsia="Times New Roman" w:hAnsi="Times New Roman" w:cs="Times New Roman"/>
-          <w:b/>
-          <w:bCs/>
-          <w:sz w:val="24"/>
-          <w:szCs w:val="24"/>
-          <w:lang w:val="en-US" w:eastAsia="el-GR"/>
-        </w:rPr>
-        <w:t xml:space="preserve"> Transfer Accuracy</w:t>
-      </w:r>
-      <w:r>
-        <w:rPr>
-          <w:rFonts w:ascii="Times New Roman" w:eastAsia="Times New Roman" w:hAnsi="Times New Roman" w:cs="Times New Roman"/>
-          <w:sz w:val="24"/>
-          <w:szCs w:val="24"/>
-          <w:lang w:val="en-US" w:eastAsia="el-GR"/>
-        </w:rPr>
-        <w:t xml:space="preserve">: TBD </w:t>
-      </w:r>
-      <w:r>
-        <w:rPr>
-          <w:rFonts w:ascii="Segoe UI Symbol" w:eastAsia="Times New Roman" w:hAnsi="Segoe UI Symbol" w:cs="Segoe UI Symbol"/>
-          <w:sz w:val="24"/>
-          <w:szCs w:val="24"/>
-          <w:lang w:eastAsia="el-GR"/>
-        </w:rPr>
-        <w:t>📎</w:t>
-      </w:r>
-      <w:r>
-        <w:rPr>
-          <w:rFonts w:ascii="Times New Roman" w:eastAsia="Times New Roman" w:hAnsi="Times New Roman" w:cs="Times New Roman"/>
-          <w:sz w:val="24"/>
-          <w:szCs w:val="24"/>
-          <w:lang w:val="en-US" w:eastAsia="el-GR"/>
-        </w:rPr>
-        <w:t xml:space="preserve"> Upload Image: </w:t>
-      </w:r>
-      <w:r>
-        <w:rPr>
-          <w:rFonts w:ascii="Courier New" w:eastAsia="Times New Roman" w:hAnsi="Courier New" w:cs="Courier New"/>
-          <w:sz w:val="20"/>
-          <w:szCs w:val="20"/>
-          <w:lang w:val="en-US" w:eastAsia="el-GR"/>
-        </w:rPr>
-        <w:t>mura_resnet_accuracy_plot.png</w:t>
-      </w:r>
-      <w:r>
-        <w:rPr>
-          <w:rFonts w:ascii="Times New Roman" w:eastAsia="Times New Roman" w:hAnsi="Times New Roman" w:cs="Times New Roman"/>
-          <w:sz w:val="24"/>
-          <w:szCs w:val="24"/>
-          <w:lang w:val="en-US" w:eastAsia="el-GR"/>
-        </w:rPr>
-        <w:t xml:space="preserve"> </w:t>
-      </w:r>
-      <w:r>
-        <w:rPr>
-          <w:rFonts w:ascii="Segoe UI Symbol" w:eastAsia="Times New Roman" w:hAnsi="Segoe UI Symbol" w:cs="Segoe UI Symbol"/>
-          <w:sz w:val="24"/>
-          <w:szCs w:val="24"/>
-          <w:lang w:eastAsia="el-GR"/>
-        </w:rPr>
-        <w:t>📎</w:t>
-      </w:r>
-      <w:r>
-        <w:rPr>
-          <w:rFonts w:ascii="Times New Roman" w:eastAsia="Times New Roman" w:hAnsi="Times New Roman" w:cs="Times New Roman"/>
-          <w:sz w:val="24"/>
-          <w:szCs w:val="24"/>
-          <w:lang w:val="en-US" w:eastAsia="el-GR"/>
-        </w:rPr>
-        <w:t xml:space="preserve"> Upload Image: </w:t>
-      </w:r>
-      <w:r>
-        <w:rPr>
-          <w:rFonts w:ascii="Courier New" w:eastAsia="Times New Roman" w:hAnsi="Courier New" w:cs="Courier New"/>
-          <w:sz w:val="20"/>
-          <w:szCs w:val="20"/>
-          <w:lang w:val="en-US" w:eastAsia="el-GR"/>
-        </w:rPr>
-        <w:t>mura_resnet_confusion_matrix.png</w:t>
-      </w:r>
-    </w:p>
-    <w:p>
-      <w:pPr>
-        <w:spacing w:after="0" w:line="240" w:lineRule="auto"/>
-        <w:rPr>
-          <w:rFonts w:ascii="Times New Roman" w:eastAsia="Times New Roman" w:hAnsi="Times New Roman" w:cs="Times New Roman"/>
-          <w:sz w:val="24"/>
-          <w:szCs w:val="24"/>
-          <w:lang w:eastAsia="el-GR"/>
-        </w:rPr>
-      </w:pPr>
+      </w:pPr>
+      <w:bookmarkStart w:id="0" w:name="_GoBack"/>
+      <w:bookmarkEnd w:id="0"/>
       <w:r>
         <w:rPr>
           <w:rFonts w:ascii="Times New Roman" w:eastAsia="Times New Roman" w:hAnsi="Times New Roman" w:cs="Times New Roman"/>
@@ -3384,29 +4101,7 @@
             <w:szCs w:val="24"/>
             <w:lang w:val="en-US" w:eastAsia="el-GR"/>
           </w:rPr>
-          <w:t>https://github.com/jasproudis/d</w:t>
-        </w:r>
-        <w:bookmarkStart w:id="0" w:name="_GoBack"/>
-        <w:bookmarkEnd w:id="0"/>
-        <w:r>
-          <w:rPr>
-            <w:rStyle w:val="Hyperlink"/>
-            <w:rFonts w:ascii="Times New Roman" w:eastAsia="Times New Roman" w:hAnsi="Times New Roman" w:cs="Times New Roman"/>
-            <w:sz w:val="24"/>
-            <w:szCs w:val="24"/>
-            <w:lang w:val="en-US" w:eastAsia="el-GR"/>
-          </w:rPr>
-          <w:t>e</w:t>
-        </w:r>
-        <w:r>
-          <w:rPr>
-            <w:rStyle w:val="Hyperlink"/>
-            <w:rFonts w:ascii="Times New Roman" w:eastAsia="Times New Roman" w:hAnsi="Times New Roman" w:cs="Times New Roman"/>
-            <w:sz w:val="24"/>
-            <w:szCs w:val="24"/>
-            <w:lang w:val="en-US" w:eastAsia="el-GR"/>
-          </w:rPr>
-          <w:t>ep-learning-assignment</w:t>
+          <w:t>https://github.com/jasproudis/deep-learning-assignment</w:t>
         </w:r>
       </w:hyperlink>
       <w:r>
@@ -5867,6 +6562,417 @@
     </w:lvl>
   </w:abstractNum>
   <w:abstractNum w:abstractNumId="16" w15:restartNumberingAfterBreak="0">
+    <w:nsid w:val="205B7884"/>
+    <w:multiLevelType w:val="multilevel"/>
+    <w:tmpl w:val="814473E4"/>
+    <w:lvl w:ilvl="0">
+      <w:start w:val="1"/>
+      <w:numFmt w:val="bullet"/>
+      <w:lvlText w:val=""/>
+      <w:lvlJc w:val="left"/>
+      <w:pPr>
+        <w:tabs>
+          <w:tab w:val="num" w:pos="720"/>
+        </w:tabs>
+        <w:ind w:left="720" w:hanging="360"/>
+      </w:pPr>
+      <w:rPr>
+        <w:rFonts w:ascii="Symbol" w:hAnsi="Symbol" w:hint="default"/>
+        <w:sz w:val="20"/>
+      </w:rPr>
+    </w:lvl>
+    <w:lvl w:ilvl="1" w:tentative="1">
+      <w:start w:val="1"/>
+      <w:numFmt w:val="bullet"/>
+      <w:lvlText w:val="o"/>
+      <w:lvlJc w:val="left"/>
+      <w:pPr>
+        <w:tabs>
+          <w:tab w:val="num" w:pos="1440"/>
+        </w:tabs>
+        <w:ind w:left="1440" w:hanging="360"/>
+      </w:pPr>
+      <w:rPr>
+        <w:rFonts w:ascii="Courier New" w:hAnsi="Courier New" w:hint="default"/>
+        <w:sz w:val="20"/>
+      </w:rPr>
+    </w:lvl>
+    <w:lvl w:ilvl="2" w:tentative="1">
+      <w:start w:val="1"/>
+      <w:numFmt w:val="bullet"/>
+      <w:lvlText w:val=""/>
+      <w:lvlJc w:val="left"/>
+      <w:pPr>
+        <w:tabs>
+          <w:tab w:val="num" w:pos="2160"/>
+        </w:tabs>
+        <w:ind w:left="2160" w:hanging="360"/>
+      </w:pPr>
+      <w:rPr>
+        <w:rFonts w:ascii="Wingdings" w:hAnsi="Wingdings" w:hint="default"/>
+        <w:sz w:val="20"/>
+      </w:rPr>
+    </w:lvl>
+    <w:lvl w:ilvl="3" w:tentative="1">
+      <w:start w:val="1"/>
+      <w:numFmt w:val="bullet"/>
+      <w:lvlText w:val=""/>
+      <w:lvlJc w:val="left"/>
+      <w:pPr>
+        <w:tabs>
+          <w:tab w:val="num" w:pos="2880"/>
+        </w:tabs>
+        <w:ind w:left="2880" w:hanging="360"/>
+      </w:pPr>
+      <w:rPr>
+        <w:rFonts w:ascii="Wingdings" w:hAnsi="Wingdings" w:hint="default"/>
+        <w:sz w:val="20"/>
+      </w:rPr>
+    </w:lvl>
+    <w:lvl w:ilvl="4" w:tentative="1">
+      <w:start w:val="1"/>
+      <w:numFmt w:val="bullet"/>
+      <w:lvlText w:val=""/>
+      <w:lvlJc w:val="left"/>
+      <w:pPr>
+        <w:tabs>
+          <w:tab w:val="num" w:pos="3600"/>
+        </w:tabs>
+        <w:ind w:left="3600" w:hanging="360"/>
+      </w:pPr>
+      <w:rPr>
+        <w:rFonts w:ascii="Wingdings" w:hAnsi="Wingdings" w:hint="default"/>
+        <w:sz w:val="20"/>
+      </w:rPr>
+    </w:lvl>
+    <w:lvl w:ilvl="5" w:tentative="1">
+      <w:start w:val="1"/>
+      <w:numFmt w:val="bullet"/>
+      <w:lvlText w:val=""/>
+      <w:lvlJc w:val="left"/>
+      <w:pPr>
+        <w:tabs>
+          <w:tab w:val="num" w:pos="4320"/>
+        </w:tabs>
+        <w:ind w:left="4320" w:hanging="360"/>
+      </w:pPr>
+      <w:rPr>
+        <w:rFonts w:ascii="Wingdings" w:hAnsi="Wingdings" w:hint="default"/>
+        <w:sz w:val="20"/>
+      </w:rPr>
+    </w:lvl>
+    <w:lvl w:ilvl="6" w:tentative="1">
+      <w:start w:val="1"/>
+      <w:numFmt w:val="bullet"/>
+      <w:lvlText w:val=""/>
+      <w:lvlJc w:val="left"/>
+      <w:pPr>
+        <w:tabs>
+          <w:tab w:val="num" w:pos="5040"/>
+        </w:tabs>
+        <w:ind w:left="5040" w:hanging="360"/>
+      </w:pPr>
+      <w:rPr>
+        <w:rFonts w:ascii="Wingdings" w:hAnsi="Wingdings" w:hint="default"/>
+        <w:sz w:val="20"/>
+      </w:rPr>
+    </w:lvl>
+    <w:lvl w:ilvl="7" w:tentative="1">
+      <w:start w:val="1"/>
+      <w:numFmt w:val="bullet"/>
+      <w:lvlText w:val=""/>
+      <w:lvlJc w:val="left"/>
+      <w:pPr>
+        <w:tabs>
+          <w:tab w:val="num" w:pos="5760"/>
+        </w:tabs>
+        <w:ind w:left="5760" w:hanging="360"/>
+      </w:pPr>
+      <w:rPr>
+        <w:rFonts w:ascii="Wingdings" w:hAnsi="Wingdings" w:hint="default"/>
+        <w:sz w:val="20"/>
+      </w:rPr>
+    </w:lvl>
+    <w:lvl w:ilvl="8" w:tentative="1">
+      <w:start w:val="1"/>
+      <w:numFmt w:val="bullet"/>
+      <w:lvlText w:val=""/>
+      <w:lvlJc w:val="left"/>
+      <w:pPr>
+        <w:tabs>
+          <w:tab w:val="num" w:pos="6480"/>
+        </w:tabs>
+        <w:ind w:left="6480" w:hanging="360"/>
+      </w:pPr>
+      <w:rPr>
+        <w:rFonts w:ascii="Wingdings" w:hAnsi="Wingdings" w:hint="default"/>
+        <w:sz w:val="20"/>
+      </w:rPr>
+    </w:lvl>
+  </w:abstractNum>
+  <w:abstractNum w:abstractNumId="17" w15:restartNumberingAfterBreak="0">
+    <w:nsid w:val="2210655E"/>
+    <w:multiLevelType w:val="multilevel"/>
+    <w:tmpl w:val="0194C390"/>
+    <w:lvl w:ilvl="0">
+      <w:start w:val="1"/>
+      <w:numFmt w:val="bullet"/>
+      <w:lvlText w:val=""/>
+      <w:lvlJc w:val="left"/>
+      <w:pPr>
+        <w:tabs>
+          <w:tab w:val="num" w:pos="720"/>
+        </w:tabs>
+        <w:ind w:left="720" w:hanging="360"/>
+      </w:pPr>
+      <w:rPr>
+        <w:rFonts w:ascii="Symbol" w:hAnsi="Symbol" w:hint="default"/>
+        <w:sz w:val="20"/>
+      </w:rPr>
+    </w:lvl>
+    <w:lvl w:ilvl="1" w:tentative="1">
+      <w:start w:val="1"/>
+      <w:numFmt w:val="bullet"/>
+      <w:lvlText w:val="o"/>
+      <w:lvlJc w:val="left"/>
+      <w:pPr>
+        <w:tabs>
+          <w:tab w:val="num" w:pos="1440"/>
+        </w:tabs>
+        <w:ind w:left="1440" w:hanging="360"/>
+      </w:pPr>
+      <w:rPr>
+        <w:rFonts w:ascii="Courier New" w:hAnsi="Courier New" w:hint="default"/>
+        <w:sz w:val="20"/>
+      </w:rPr>
+    </w:lvl>
+    <w:lvl w:ilvl="2" w:tentative="1">
+      <w:start w:val="1"/>
+      <w:numFmt w:val="bullet"/>
+      <w:lvlText w:val=""/>
+      <w:lvlJc w:val="left"/>
+      <w:pPr>
+        <w:tabs>
+          <w:tab w:val="num" w:pos="2160"/>
+        </w:tabs>
+        <w:ind w:left="2160" w:hanging="360"/>
+      </w:pPr>
+      <w:rPr>
+        <w:rFonts w:ascii="Wingdings" w:hAnsi="Wingdings" w:hint="default"/>
+        <w:sz w:val="20"/>
+      </w:rPr>
+    </w:lvl>
+    <w:lvl w:ilvl="3" w:tentative="1">
+      <w:start w:val="1"/>
+      <w:numFmt w:val="bullet"/>
+      <w:lvlText w:val=""/>
+      <w:lvlJc w:val="left"/>
+      <w:pPr>
+        <w:tabs>
+          <w:tab w:val="num" w:pos="2880"/>
+        </w:tabs>
+        <w:ind w:left="2880" w:hanging="360"/>
+      </w:pPr>
+      <w:rPr>
+        <w:rFonts w:ascii="Wingdings" w:hAnsi="Wingdings" w:hint="default"/>
+        <w:sz w:val="20"/>
+      </w:rPr>
+    </w:lvl>
+    <w:lvl w:ilvl="4" w:tentative="1">
+      <w:start w:val="1"/>
+      <w:numFmt w:val="bullet"/>
+      <w:lvlText w:val=""/>
+      <w:lvlJc w:val="left"/>
+      <w:pPr>
+        <w:tabs>
+          <w:tab w:val="num" w:pos="3600"/>
+        </w:tabs>
+        <w:ind w:left="3600" w:hanging="360"/>
+      </w:pPr>
+      <w:rPr>
+        <w:rFonts w:ascii="Wingdings" w:hAnsi="Wingdings" w:hint="default"/>
+        <w:sz w:val="20"/>
+      </w:rPr>
+    </w:lvl>
+    <w:lvl w:ilvl="5" w:tentative="1">
+      <w:start w:val="1"/>
+      <w:numFmt w:val="bullet"/>
+      <w:lvlText w:val=""/>
+      <w:lvlJc w:val="left"/>
+      <w:pPr>
+        <w:tabs>
+          <w:tab w:val="num" w:pos="4320"/>
+        </w:tabs>
+        <w:ind w:left="4320" w:hanging="360"/>
+      </w:pPr>
+      <w:rPr>
+        <w:rFonts w:ascii="Wingdings" w:hAnsi="Wingdings" w:hint="default"/>
+        <w:sz w:val="20"/>
+      </w:rPr>
+    </w:lvl>
+    <w:lvl w:ilvl="6" w:tentative="1">
+      <w:start w:val="1"/>
+      <w:numFmt w:val="bullet"/>
+      <w:lvlText w:val=""/>
+      <w:lvlJc w:val="left"/>
+      <w:pPr>
+        <w:tabs>
+          <w:tab w:val="num" w:pos="5040"/>
+        </w:tabs>
+        <w:ind w:left="5040" w:hanging="360"/>
+      </w:pPr>
+      <w:rPr>
+        <w:rFonts w:ascii="Wingdings" w:hAnsi="Wingdings" w:hint="default"/>
+        <w:sz w:val="20"/>
+      </w:rPr>
+    </w:lvl>
+    <w:lvl w:ilvl="7" w:tentative="1">
+      <w:start w:val="1"/>
+      <w:numFmt w:val="bullet"/>
+      <w:lvlText w:val=""/>
+      <w:lvlJc w:val="left"/>
+      <w:pPr>
+        <w:tabs>
+          <w:tab w:val="num" w:pos="5760"/>
+        </w:tabs>
+        <w:ind w:left="5760" w:hanging="360"/>
+      </w:pPr>
+      <w:rPr>
+        <w:rFonts w:ascii="Wingdings" w:hAnsi="Wingdings" w:hint="default"/>
+        <w:sz w:val="20"/>
+      </w:rPr>
+    </w:lvl>
+    <w:lvl w:ilvl="8" w:tentative="1">
+      <w:start w:val="1"/>
+      <w:numFmt w:val="bullet"/>
+      <w:lvlText w:val=""/>
+      <w:lvlJc w:val="left"/>
+      <w:pPr>
+        <w:tabs>
+          <w:tab w:val="num" w:pos="6480"/>
+        </w:tabs>
+        <w:ind w:left="6480" w:hanging="360"/>
+      </w:pPr>
+      <w:rPr>
+        <w:rFonts w:ascii="Wingdings" w:hAnsi="Wingdings" w:hint="default"/>
+        <w:sz w:val="20"/>
+      </w:rPr>
+    </w:lvl>
+  </w:abstractNum>
+  <w:abstractNum w:abstractNumId="18" w15:restartNumberingAfterBreak="0">
+    <w:nsid w:val="228F714A"/>
+    <w:multiLevelType w:val="multilevel"/>
+    <w:tmpl w:val="F66A0CFC"/>
+    <w:lvl w:ilvl="0">
+      <w:start w:val="1"/>
+      <w:numFmt w:val="decimal"/>
+      <w:lvlText w:val="%1."/>
+      <w:lvlJc w:val="left"/>
+      <w:pPr>
+        <w:tabs>
+          <w:tab w:val="num" w:pos="720"/>
+        </w:tabs>
+        <w:ind w:left="720" w:hanging="360"/>
+      </w:pPr>
+    </w:lvl>
+    <w:lvl w:ilvl="1" w:tentative="1">
+      <w:start w:val="1"/>
+      <w:numFmt w:val="decimal"/>
+      <w:lvlText w:val="%2."/>
+      <w:lvlJc w:val="left"/>
+      <w:pPr>
+        <w:tabs>
+          <w:tab w:val="num" w:pos="1440"/>
+        </w:tabs>
+        <w:ind w:left="1440" w:hanging="360"/>
+      </w:pPr>
+    </w:lvl>
+    <w:lvl w:ilvl="2" w:tentative="1">
+      <w:start w:val="1"/>
+      <w:numFmt w:val="decimal"/>
+      <w:lvlText w:val="%3."/>
+      <w:lvlJc w:val="left"/>
+      <w:pPr>
+        <w:tabs>
+          <w:tab w:val="num" w:pos="2160"/>
+        </w:tabs>
+        <w:ind w:left="2160" w:hanging="360"/>
+      </w:pPr>
+    </w:lvl>
+    <w:lvl w:ilvl="3" w:tentative="1">
+      <w:start w:val="1"/>
+      <w:numFmt w:val="decimal"/>
+      <w:lvlText w:val="%4."/>
+      <w:lvlJc w:val="left"/>
+      <w:pPr>
+        <w:tabs>
+          <w:tab w:val="num" w:pos="2880"/>
+        </w:tabs>
+        <w:ind w:left="2880" w:hanging="360"/>
+      </w:pPr>
+    </w:lvl>
+    <w:lvl w:ilvl="4" w:tentative="1">
+      <w:start w:val="1"/>
+      <w:numFmt w:val="decimal"/>
+      <w:lvlText w:val="%5."/>
+      <w:lvlJc w:val="left"/>
+      <w:pPr>
+        <w:tabs>
+          <w:tab w:val="num" w:pos="3600"/>
+        </w:tabs>
+        <w:ind w:left="3600" w:hanging="360"/>
+      </w:pPr>
+    </w:lvl>
+    <w:lvl w:ilvl="5" w:tentative="1">
+      <w:start w:val="1"/>
+      <w:numFmt w:val="decimal"/>
+      <w:lvlText w:val="%6."/>
+      <w:lvlJc w:val="left"/>
+      <w:pPr>
+        <w:tabs>
+          <w:tab w:val="num" w:pos="4320"/>
+        </w:tabs>
+        <w:ind w:left="4320" w:hanging="360"/>
+      </w:pPr>
+    </w:lvl>
+    <w:lvl w:ilvl="6" w:tentative="1">
+      <w:start w:val="1"/>
+      <w:numFmt w:val="decimal"/>
+      <w:lvlText w:val="%7."/>
+      <w:lvlJc w:val="left"/>
+      <w:pPr>
+        <w:tabs>
+          <w:tab w:val="num" w:pos="5040"/>
+        </w:tabs>
+        <w:ind w:left="5040" w:hanging="360"/>
+      </w:pPr>
+    </w:lvl>
+    <w:lvl w:ilvl="7" w:tentative="1">
+      <w:start w:val="1"/>
+      <w:numFmt w:val="decimal"/>
+      <w:lvlText w:val="%8."/>
+      <w:lvlJc w:val="left"/>
+      <w:pPr>
+        <w:tabs>
+          <w:tab w:val="num" w:pos="5760"/>
+        </w:tabs>
+        <w:ind w:left="5760" w:hanging="360"/>
+      </w:pPr>
+    </w:lvl>
+    <w:lvl w:ilvl="8" w:tentative="1">
+      <w:start w:val="1"/>
+      <w:numFmt w:val="decimal"/>
+      <w:lvlText w:val="%9."/>
+      <w:lvlJc w:val="left"/>
+      <w:pPr>
+        <w:tabs>
+          <w:tab w:val="num" w:pos="6480"/>
+        </w:tabs>
+        <w:ind w:left="6480" w:hanging="360"/>
+      </w:pPr>
+    </w:lvl>
+  </w:abstractNum>
+  <w:abstractNum w:abstractNumId="19" w15:restartNumberingAfterBreak="0">
     <w:nsid w:val="23134066"/>
     <w:multiLevelType w:val="multilevel"/>
     <w:tmpl w:val="9DF666D8"/>
@@ -6015,7 +7121,7 @@
       </w:rPr>
     </w:lvl>
   </w:abstractNum>
-  <w:abstractNum w:abstractNumId="17" w15:restartNumberingAfterBreak="0">
+  <w:abstractNum w:abstractNumId="20" w15:restartNumberingAfterBreak="0">
     <w:nsid w:val="26DD2156"/>
     <w:multiLevelType w:val="multilevel"/>
     <w:tmpl w:val="17906A2A"/>
@@ -6164,7 +7270,7 @@
       </w:rPr>
     </w:lvl>
   </w:abstractNum>
-  <w:abstractNum w:abstractNumId="18" w15:restartNumberingAfterBreak="0">
+  <w:abstractNum w:abstractNumId="21" w15:restartNumberingAfterBreak="0">
     <w:nsid w:val="2ECD32D9"/>
     <w:multiLevelType w:val="multilevel"/>
     <w:tmpl w:val="D0BE86FA"/>
@@ -6313,7 +7419,7 @@
       </w:rPr>
     </w:lvl>
   </w:abstractNum>
-  <w:abstractNum w:abstractNumId="19" w15:restartNumberingAfterBreak="0">
+  <w:abstractNum w:abstractNumId="22" w15:restartNumberingAfterBreak="0">
     <w:nsid w:val="30DC29E3"/>
     <w:multiLevelType w:val="multilevel"/>
     <w:tmpl w:val="51FCC51C"/>
@@ -6462,7 +7568,7 @@
       </w:rPr>
     </w:lvl>
   </w:abstractNum>
-  <w:abstractNum w:abstractNumId="20" w15:restartNumberingAfterBreak="0">
+  <w:abstractNum w:abstractNumId="23" w15:restartNumberingAfterBreak="0">
     <w:nsid w:val="32C150FA"/>
     <w:multiLevelType w:val="multilevel"/>
     <w:tmpl w:val="9FA89C38"/>
@@ -6611,7 +7717,7 @@
       </w:rPr>
     </w:lvl>
   </w:abstractNum>
-  <w:abstractNum w:abstractNumId="21" w15:restartNumberingAfterBreak="0">
+  <w:abstractNum w:abstractNumId="24" w15:restartNumberingAfterBreak="0">
     <w:nsid w:val="39507326"/>
     <w:multiLevelType w:val="multilevel"/>
     <w:tmpl w:val="9F2C06C6"/>
@@ -6724,7 +7830,7 @@
       </w:pPr>
     </w:lvl>
   </w:abstractNum>
-  <w:abstractNum w:abstractNumId="22" w15:restartNumberingAfterBreak="0">
+  <w:abstractNum w:abstractNumId="25" w15:restartNumberingAfterBreak="0">
     <w:nsid w:val="40A957BE"/>
     <w:multiLevelType w:val="multilevel"/>
     <w:tmpl w:val="9AC4FC6C"/>
@@ -6873,7 +7979,7 @@
       </w:rPr>
     </w:lvl>
   </w:abstractNum>
-  <w:abstractNum w:abstractNumId="23" w15:restartNumberingAfterBreak="0">
+  <w:abstractNum w:abstractNumId="26" w15:restartNumberingAfterBreak="0">
     <w:nsid w:val="455511B7"/>
     <w:multiLevelType w:val="multilevel"/>
     <w:tmpl w:val="7DE89EFA"/>
@@ -7022,7 +8128,7 @@
       </w:rPr>
     </w:lvl>
   </w:abstractNum>
-  <w:abstractNum w:abstractNumId="24" w15:restartNumberingAfterBreak="0">
+  <w:abstractNum w:abstractNumId="27" w15:restartNumberingAfterBreak="0">
     <w:nsid w:val="457A1426"/>
     <w:multiLevelType w:val="multilevel"/>
     <w:tmpl w:val="34120E12"/>
@@ -7135,7 +8241,7 @@
       </w:pPr>
     </w:lvl>
   </w:abstractNum>
-  <w:abstractNum w:abstractNumId="25" w15:restartNumberingAfterBreak="0">
+  <w:abstractNum w:abstractNumId="28" w15:restartNumberingAfterBreak="0">
     <w:nsid w:val="560374EA"/>
     <w:multiLevelType w:val="multilevel"/>
     <w:tmpl w:val="20863A32"/>
@@ -7284,7 +8390,7 @@
       </w:rPr>
     </w:lvl>
   </w:abstractNum>
-  <w:abstractNum w:abstractNumId="26" w15:restartNumberingAfterBreak="0">
+  <w:abstractNum w:abstractNumId="29" w15:restartNumberingAfterBreak="0">
     <w:nsid w:val="67E1707F"/>
     <w:multiLevelType w:val="multilevel"/>
     <w:tmpl w:val="2C74AD48"/>
@@ -7433,7 +8539,7 @@
       </w:rPr>
     </w:lvl>
   </w:abstractNum>
-  <w:abstractNum w:abstractNumId="27" w15:restartNumberingAfterBreak="0">
+  <w:abstractNum w:abstractNumId="30" w15:restartNumberingAfterBreak="0">
     <w:nsid w:val="6C6D645A"/>
     <w:multiLevelType w:val="multilevel"/>
     <w:tmpl w:val="51604D2C"/>
@@ -7582,7 +8688,7 @@
       </w:rPr>
     </w:lvl>
   </w:abstractNum>
-  <w:abstractNum w:abstractNumId="28" w15:restartNumberingAfterBreak="0">
+  <w:abstractNum w:abstractNumId="31" w15:restartNumberingAfterBreak="0">
     <w:nsid w:val="71F815D0"/>
     <w:multiLevelType w:val="multilevel"/>
     <w:tmpl w:val="F2900696"/>
@@ -7731,7 +8837,156 @@
       </w:rPr>
     </w:lvl>
   </w:abstractNum>
-  <w:abstractNum w:abstractNumId="29" w15:restartNumberingAfterBreak="0">
+  <w:abstractNum w:abstractNumId="32" w15:restartNumberingAfterBreak="0">
+    <w:nsid w:val="73875006"/>
+    <w:multiLevelType w:val="multilevel"/>
+    <w:tmpl w:val="7FF8EB52"/>
+    <w:lvl w:ilvl="0">
+      <w:start w:val="1"/>
+      <w:numFmt w:val="bullet"/>
+      <w:lvlText w:val=""/>
+      <w:lvlJc w:val="left"/>
+      <w:pPr>
+        <w:tabs>
+          <w:tab w:val="num" w:pos="720"/>
+        </w:tabs>
+        <w:ind w:left="720" w:hanging="360"/>
+      </w:pPr>
+      <w:rPr>
+        <w:rFonts w:ascii="Symbol" w:hAnsi="Symbol" w:hint="default"/>
+        <w:sz w:val="20"/>
+      </w:rPr>
+    </w:lvl>
+    <w:lvl w:ilvl="1" w:tentative="1">
+      <w:start w:val="1"/>
+      <w:numFmt w:val="bullet"/>
+      <w:lvlText w:val="o"/>
+      <w:lvlJc w:val="left"/>
+      <w:pPr>
+        <w:tabs>
+          <w:tab w:val="num" w:pos="1440"/>
+        </w:tabs>
+        <w:ind w:left="1440" w:hanging="360"/>
+      </w:pPr>
+      <w:rPr>
+        <w:rFonts w:ascii="Courier New" w:hAnsi="Courier New" w:hint="default"/>
+        <w:sz w:val="20"/>
+      </w:rPr>
+    </w:lvl>
+    <w:lvl w:ilvl="2" w:tentative="1">
+      <w:start w:val="1"/>
+      <w:numFmt w:val="bullet"/>
+      <w:lvlText w:val=""/>
+      <w:lvlJc w:val="left"/>
+      <w:pPr>
+        <w:tabs>
+          <w:tab w:val="num" w:pos="2160"/>
+        </w:tabs>
+        <w:ind w:left="2160" w:hanging="360"/>
+      </w:pPr>
+      <w:rPr>
+        <w:rFonts w:ascii="Wingdings" w:hAnsi="Wingdings" w:hint="default"/>
+        <w:sz w:val="20"/>
+      </w:rPr>
+    </w:lvl>
+    <w:lvl w:ilvl="3" w:tentative="1">
+      <w:start w:val="1"/>
+      <w:numFmt w:val="bullet"/>
+      <w:lvlText w:val=""/>
+      <w:lvlJc w:val="left"/>
+      <w:pPr>
+        <w:tabs>
+          <w:tab w:val="num" w:pos="2880"/>
+        </w:tabs>
+        <w:ind w:left="2880" w:hanging="360"/>
+      </w:pPr>
+      <w:rPr>
+        <w:rFonts w:ascii="Wingdings" w:hAnsi="Wingdings" w:hint="default"/>
+        <w:sz w:val="20"/>
+      </w:rPr>
+    </w:lvl>
+    <w:lvl w:ilvl="4" w:tentative="1">
+      <w:start w:val="1"/>
+      <w:numFmt w:val="bullet"/>
+      <w:lvlText w:val=""/>
+      <w:lvlJc w:val="left"/>
+      <w:pPr>
+        <w:tabs>
+          <w:tab w:val="num" w:pos="3600"/>
+        </w:tabs>
+        <w:ind w:left="3600" w:hanging="360"/>
+      </w:pPr>
+      <w:rPr>
+        <w:rFonts w:ascii="Wingdings" w:hAnsi="Wingdings" w:hint="default"/>
+        <w:sz w:val="20"/>
+      </w:rPr>
+    </w:lvl>
+    <w:lvl w:ilvl="5" w:tentative="1">
+      <w:start w:val="1"/>
+      <w:numFmt w:val="bullet"/>
+      <w:lvlText w:val=""/>
+      <w:lvlJc w:val="left"/>
+      <w:pPr>
+        <w:tabs>
+          <w:tab w:val="num" w:pos="4320"/>
+        </w:tabs>
+        <w:ind w:left="4320" w:hanging="360"/>
+      </w:pPr>
+      <w:rPr>
+        <w:rFonts w:ascii="Wingdings" w:hAnsi="Wingdings" w:hint="default"/>
+        <w:sz w:val="20"/>
+      </w:rPr>
+    </w:lvl>
+    <w:lvl w:ilvl="6" w:tentative="1">
+      <w:start w:val="1"/>
+      <w:numFmt w:val="bullet"/>
+      <w:lvlText w:val=""/>
+      <w:lvlJc w:val="left"/>
+      <w:pPr>
+        <w:tabs>
+          <w:tab w:val="num" w:pos="5040"/>
+        </w:tabs>
+        <w:ind w:left="5040" w:hanging="360"/>
+      </w:pPr>
+      <w:rPr>
+        <w:rFonts w:ascii="Wingdings" w:hAnsi="Wingdings" w:hint="default"/>
+        <w:sz w:val="20"/>
+      </w:rPr>
+    </w:lvl>
+    <w:lvl w:ilvl="7" w:tentative="1">
+      <w:start w:val="1"/>
+      <w:numFmt w:val="bullet"/>
+      <w:lvlText w:val=""/>
+      <w:lvlJc w:val="left"/>
+      <w:pPr>
+        <w:tabs>
+          <w:tab w:val="num" w:pos="5760"/>
+        </w:tabs>
+        <w:ind w:left="5760" w:hanging="360"/>
+      </w:pPr>
+      <w:rPr>
+        <w:rFonts w:ascii="Wingdings" w:hAnsi="Wingdings" w:hint="default"/>
+        <w:sz w:val="20"/>
+      </w:rPr>
+    </w:lvl>
+    <w:lvl w:ilvl="8" w:tentative="1">
+      <w:start w:val="1"/>
+      <w:numFmt w:val="bullet"/>
+      <w:lvlText w:val=""/>
+      <w:lvlJc w:val="left"/>
+      <w:pPr>
+        <w:tabs>
+          <w:tab w:val="num" w:pos="6480"/>
+        </w:tabs>
+        <w:ind w:left="6480" w:hanging="360"/>
+      </w:pPr>
+      <w:rPr>
+        <w:rFonts w:ascii="Wingdings" w:hAnsi="Wingdings" w:hint="default"/>
+        <w:sz w:val="20"/>
+      </w:rPr>
+    </w:lvl>
+  </w:abstractNum>
+  <w:abstractNum w:abstractNumId="33" w15:restartNumberingAfterBreak="0">
     <w:nsid w:val="74C8745D"/>
     <w:multiLevelType w:val="multilevel"/>
     <w:tmpl w:val="D3DC60FC"/>
@@ -7844,7 +9099,7 @@
       </w:pPr>
     </w:lvl>
   </w:abstractNum>
-  <w:abstractNum w:abstractNumId="30" w15:restartNumberingAfterBreak="0">
+  <w:abstractNum w:abstractNumId="34" w15:restartNumberingAfterBreak="0">
     <w:nsid w:val="763E0A66"/>
     <w:multiLevelType w:val="multilevel"/>
     <w:tmpl w:val="52D4F558"/>
@@ -7993,7 +9248,7 @@
       </w:rPr>
     </w:lvl>
   </w:abstractNum>
-  <w:abstractNum w:abstractNumId="31" w15:restartNumberingAfterBreak="0">
+  <w:abstractNum w:abstractNumId="35" w15:restartNumberingAfterBreak="0">
     <w:nsid w:val="76E61C41"/>
     <w:multiLevelType w:val="multilevel"/>
     <w:tmpl w:val="5E7C4B5A"/>
@@ -8142,7 +9397,7 @@
       </w:rPr>
     </w:lvl>
   </w:abstractNum>
-  <w:abstractNum w:abstractNumId="32" w15:restartNumberingAfterBreak="0">
+  <w:abstractNum w:abstractNumId="36" w15:restartNumberingAfterBreak="0">
     <w:nsid w:val="792E1EAB"/>
     <w:multiLevelType w:val="multilevel"/>
     <w:tmpl w:val="69A42852"/>
@@ -8292,16 +9547,16 @@
     </w:lvl>
   </w:abstractNum>
   <w:num w:numId="1">
-    <w:abstractNumId w:val="24"/>
+    <w:abstractNumId w:val="27"/>
   </w:num>
   <w:num w:numId="2">
     <w:abstractNumId w:val="14"/>
   </w:num>
   <w:num w:numId="3">
-    <w:abstractNumId w:val="30"/>
+    <w:abstractNumId w:val="34"/>
   </w:num>
   <w:num w:numId="4">
-    <w:abstractNumId w:val="31"/>
+    <w:abstractNumId w:val="35"/>
   </w:num>
   <w:num w:numId="5">
     <w:abstractNumId w:val="5"/>
@@ -8313,7 +9568,7 @@
     <w:abstractNumId w:val="7"/>
   </w:num>
   <w:num w:numId="8">
-    <w:abstractNumId w:val="19"/>
+    <w:abstractNumId w:val="22"/>
   </w:num>
   <w:num w:numId="9">
     <w:abstractNumId w:val="15"/>
@@ -8322,22 +9577,22 @@
     <w:abstractNumId w:val="9"/>
   </w:num>
   <w:num w:numId="11">
-    <w:abstractNumId w:val="20"/>
+    <w:abstractNumId w:val="23"/>
   </w:num>
   <w:num w:numId="12">
-    <w:abstractNumId w:val="21"/>
+    <w:abstractNumId w:val="24"/>
   </w:num>
   <w:num w:numId="13">
     <w:abstractNumId w:val="13"/>
   </w:num>
   <w:num w:numId="14">
-    <w:abstractNumId w:val="22"/>
+    <w:abstractNumId w:val="25"/>
   </w:num>
   <w:num w:numId="15">
-    <w:abstractNumId w:val="16"/>
+    <w:abstractNumId w:val="19"/>
   </w:num>
   <w:num w:numId="16">
-    <w:abstractNumId w:val="32"/>
+    <w:abstractNumId w:val="36"/>
   </w:num>
   <w:num w:numId="17">
     <w:abstractNumId w:val="12"/>
@@ -8349,16 +9604,16 @@
     <w:abstractNumId w:val="8"/>
   </w:num>
   <w:num w:numId="20">
-    <w:abstractNumId w:val="18"/>
+    <w:abstractNumId w:val="21"/>
   </w:num>
   <w:num w:numId="21">
     <w:abstractNumId w:val="3"/>
   </w:num>
   <w:num w:numId="22">
-    <w:abstractNumId w:val="23"/>
+    <w:abstractNumId w:val="26"/>
   </w:num>
   <w:num w:numId="23">
-    <w:abstractNumId w:val="29"/>
+    <w:abstractNumId w:val="33"/>
   </w:num>
   <w:num w:numId="24">
     <w:abstractNumId w:val="1"/>
@@ -8367,28 +9622,40 @@
     <w:abstractNumId w:val="0"/>
   </w:num>
   <w:num w:numId="26">
-    <w:abstractNumId w:val="26"/>
+    <w:abstractNumId w:val="29"/>
   </w:num>
   <w:num w:numId="27">
-    <w:abstractNumId w:val="17"/>
+    <w:abstractNumId w:val="20"/>
   </w:num>
   <w:num w:numId="28">
     <w:abstractNumId w:val="11"/>
   </w:num>
   <w:num w:numId="29">
-    <w:abstractNumId w:val="25"/>
+    <w:abstractNumId w:val="28"/>
   </w:num>
   <w:num w:numId="30">
-    <w:abstractNumId w:val="27"/>
+    <w:abstractNumId w:val="30"/>
   </w:num>
   <w:num w:numId="31">
     <w:abstractNumId w:val="4"/>
   </w:num>
   <w:num w:numId="32">
-    <w:abstractNumId w:val="28"/>
+    <w:abstractNumId w:val="31"/>
   </w:num>
   <w:num w:numId="33">
     <w:abstractNumId w:val="2"/>
+  </w:num>
+  <w:num w:numId="34">
+    <w:abstractNumId w:val="17"/>
+  </w:num>
+  <w:num w:numId="35">
+    <w:abstractNumId w:val="32"/>
+  </w:num>
+  <w:num w:numId="36">
+    <w:abstractNumId w:val="18"/>
+  </w:num>
+  <w:num w:numId="37">
+    <w:abstractNumId w:val="16"/>
   </w:num>
 </w:numbering>
 </file>

</xml_diff>